<commit_message>
Fixed issue with exported indexes from EventPicking not being rounded, confirmed that EventPick and EventCompile appropriately interact for average and standard deviations.
</commit_message>
<xml_diff>
--- a/BiomechanicsToolbox.docx
+++ b/BiomechanicsToolbox.docx
@@ -1765,9 +1765,9 @@
           <w:color w:val="auto"/>
         </w:rPr>
       </w:pPr>
-      <w:bookmarkStart w:id="1" w:name="_Toc151895635"/>
-      <w:bookmarkStart w:id="2" w:name="_Toc151896035"/>
-      <w:bookmarkStart w:id="3" w:name="_Toc162199928"/>
+      <w:bookmarkStart w:id="1" w:name="_Toc162199928"/>
+      <w:bookmarkStart w:id="2" w:name="_Toc151895635"/>
+      <w:bookmarkStart w:id="3" w:name="_Toc151896035"/>
       <w:r>
         <w:rPr>
           <w:rFonts w:ascii="Times New Roman" w:hAnsi="Times New Roman" w:cs="Times New Roman"/>
@@ -1776,7 +1776,7 @@
         <w:lastRenderedPageBreak/>
         <w:t>License</w:t>
       </w:r>
-      <w:bookmarkEnd w:id="3"/>
+      <w:bookmarkEnd w:id="1"/>
     </w:p>
     <w:p>
       <w:pPr>
@@ -2085,7 +2085,23 @@
           <w:sz w:val="24"/>
           <w:szCs w:val="24"/>
         </w:rPr>
-        <w:t>Copyright 2023, Walter Menke</w:t>
+        <w:t>Copyright 2023</w:t>
+      </w:r>
+      <w:r>
+        <w:rPr>
+          <w:rFonts w:ascii="Times New Roman" w:hAnsi="Times New Roman" w:cs="Times New Roman"/>
+          <w:sz w:val="24"/>
+          <w:szCs w:val="24"/>
+        </w:rPr>
+        <w:t>-2024</w:t>
+      </w:r>
+      <w:r>
+        <w:rPr>
+          <w:rFonts w:ascii="Times New Roman" w:hAnsi="Times New Roman" w:cs="Times New Roman"/>
+          <w:sz w:val="24"/>
+          <w:szCs w:val="24"/>
+        </w:rPr>
+        <w:t>, Walter Menke</w:t>
       </w:r>
     </w:p>
     <w:p>
@@ -2259,8 +2275,8 @@
         <w:lastRenderedPageBreak/>
         <w:t>P</w:t>
       </w:r>
-      <w:bookmarkEnd w:id="1"/>
       <w:bookmarkEnd w:id="2"/>
+      <w:bookmarkEnd w:id="3"/>
       <w:r>
         <w:rPr>
           <w:rFonts w:ascii="Times New Roman" w:hAnsi="Times New Roman" w:cs="Times New Roman"/>
@@ -2319,7 +2335,39 @@
           <w:sz w:val="24"/>
           <w:szCs w:val="24"/>
         </w:rPr>
-        <w:t xml:space="preserve">usually plagued with time consuming data processing on account of the vast amount of data collected in labs (motion capture, kinetics, electromyography, </w:t>
+        <w:t>often</w:t>
+      </w:r>
+      <w:r>
+        <w:rPr>
+          <w:rFonts w:ascii="Times New Roman" w:hAnsi="Times New Roman" w:cs="Times New Roman"/>
+          <w:sz w:val="24"/>
+          <w:szCs w:val="24"/>
+        </w:rPr>
+        <w:t xml:space="preserve"> plagued with time consuming data processing</w:t>
+      </w:r>
+      <w:r>
+        <w:rPr>
+          <w:rFonts w:ascii="Times New Roman" w:hAnsi="Times New Roman" w:cs="Times New Roman"/>
+          <w:sz w:val="24"/>
+          <w:szCs w:val="24"/>
+        </w:rPr>
+        <w:t xml:space="preserve"> across multiple </w:t>
+      </w:r>
+      <w:r>
+        <w:rPr>
+          <w:rFonts w:ascii="Times New Roman" w:hAnsi="Times New Roman" w:cs="Times New Roman"/>
+          <w:sz w:val="24"/>
+          <w:szCs w:val="24"/>
+        </w:rPr>
+        <w:t>applications and scripts</w:t>
+      </w:r>
+      <w:r>
+        <w:rPr>
+          <w:rFonts w:ascii="Times New Roman" w:hAnsi="Times New Roman" w:cs="Times New Roman"/>
+          <w:sz w:val="24"/>
+          <w:szCs w:val="24"/>
+        </w:rPr>
+        <w:t xml:space="preserve"> on account of the vast amount of data collected in labs (motion capture, kinetics, electromyography, </w:t>
       </w:r>
       <w:r>
         <w:rPr>
@@ -2570,7 +2618,39 @@
           <w:sz w:val="24"/>
           <w:szCs w:val="24"/>
         </w:rPr>
-        <w:t xml:space="preserve">The program was originally written in Python v3.11.6 (64-bit) </w:t>
+        <w:t>The program was originally written in Python v3.1</w:t>
+      </w:r>
+      <w:r>
+        <w:rPr>
+          <w:rFonts w:ascii="Times New Roman" w:hAnsi="Times New Roman" w:cs="Times New Roman"/>
+          <w:sz w:val="24"/>
+          <w:szCs w:val="24"/>
+        </w:rPr>
+        <w:t>2</w:t>
+      </w:r>
+      <w:r>
+        <w:rPr>
+          <w:rFonts w:ascii="Times New Roman" w:hAnsi="Times New Roman" w:cs="Times New Roman"/>
+          <w:sz w:val="24"/>
+          <w:szCs w:val="24"/>
+        </w:rPr>
+        <w:t>.</w:t>
+      </w:r>
+      <w:r>
+        <w:rPr>
+          <w:rFonts w:ascii="Times New Roman" w:hAnsi="Times New Roman" w:cs="Times New Roman"/>
+          <w:sz w:val="24"/>
+          <w:szCs w:val="24"/>
+        </w:rPr>
+        <w:t>2</w:t>
+      </w:r>
+      <w:r>
+        <w:rPr>
+          <w:rFonts w:ascii="Times New Roman" w:hAnsi="Times New Roman" w:cs="Times New Roman"/>
+          <w:sz w:val="24"/>
+          <w:szCs w:val="24"/>
+        </w:rPr>
+        <w:t xml:space="preserve"> (64-bit) </w:t>
       </w:r>
       <w:r>
         <w:rPr>
@@ -2610,7 +2690,23 @@
           <w:sz w:val="24"/>
           <w:szCs w:val="24"/>
         </w:rPr>
-        <w:t xml:space="preserve">, but some visualization functions create a window of 1100x1100 pixels. </w:t>
+        <w:t>, but some visualization functions create a window of 1100x</w:t>
+      </w:r>
+      <w:r>
+        <w:rPr>
+          <w:rFonts w:ascii="Times New Roman" w:hAnsi="Times New Roman" w:cs="Times New Roman"/>
+          <w:sz w:val="24"/>
+          <w:szCs w:val="24"/>
+        </w:rPr>
+        <w:t>800</w:t>
+      </w:r>
+      <w:r>
+        <w:rPr>
+          <w:rFonts w:ascii="Times New Roman" w:hAnsi="Times New Roman" w:cs="Times New Roman"/>
+          <w:sz w:val="24"/>
+          <w:szCs w:val="24"/>
+        </w:rPr>
+        <w:t xml:space="preserve"> pixels. </w:t>
       </w:r>
       <w:r>
         <w:rPr>
@@ -2627,6 +2723,14 @@
           <w:szCs w:val="24"/>
         </w:rPr>
         <w:t xml:space="preserve">functionality is not guaranteed outside of Windows 11. </w:t>
+      </w:r>
+      <w:r>
+        <w:rPr>
+          <w:rFonts w:ascii="Times New Roman" w:hAnsi="Times New Roman" w:cs="Times New Roman"/>
+          <w:sz w:val="24"/>
+          <w:szCs w:val="24"/>
+        </w:rPr>
+        <w:t>Current efforts are underway for testing within Linux.</w:t>
       </w:r>
     </w:p>
     <w:p>
@@ -2722,7 +2826,23 @@
           <w:sz w:val="24"/>
           <w:szCs w:val="24"/>
         </w:rPr>
-        <w:t xml:space="preserve">,’ where S corresponds to the subject number, C corresponds to the condition (gait, cycling, stair climb, etc), and T corresponds to the trial number. </w:t>
+        <w:t xml:space="preserve">,’ where S corresponds to the subject number, C corresponds to the condition (gait, cycling, stair climb, </w:t>
+      </w:r>
+      <w:r>
+        <w:rPr>
+          <w:rFonts w:ascii="Times New Roman" w:hAnsi="Times New Roman" w:cs="Times New Roman"/>
+          <w:sz w:val="24"/>
+          <w:szCs w:val="24"/>
+        </w:rPr>
+        <w:t>etc.</w:t>
+      </w:r>
+      <w:r>
+        <w:rPr>
+          <w:rFonts w:ascii="Times New Roman" w:hAnsi="Times New Roman" w:cs="Times New Roman"/>
+          <w:sz w:val="24"/>
+          <w:szCs w:val="24"/>
+        </w:rPr>
+        <w:t xml:space="preserve">), and T corresponds to the trial number. </w:t>
       </w:r>
       <w:r>
         <w:rPr>
@@ -2770,7 +2890,15 @@
           <w:sz w:val="24"/>
           <w:szCs w:val="24"/>
         </w:rPr>
-        <w:t xml:space="preserve">biomechanics data. Given the ability for the user to select which specific variables to perform event picking on, there is no downside to having all </w:t>
+        <w:t>this program to reduce the potential for backtracking</w:t>
+      </w:r>
+      <w:r>
+        <w:rPr>
+          <w:rFonts w:ascii="Times New Roman" w:hAnsi="Times New Roman" w:cs="Times New Roman"/>
+          <w:sz w:val="24"/>
+          <w:szCs w:val="24"/>
+        </w:rPr>
+        <w:t xml:space="preserve">. Given the ability for the user to select which specific variables to perform event picking on, there is no downside to having all </w:t>
       </w:r>
       <w:r>
         <w:rPr>
@@ -2802,7 +2930,23 @@
           <w:sz w:val="24"/>
           <w:szCs w:val="24"/>
         </w:rPr>
-        <w:t xml:space="preserve">ROM, etc) are </w:t>
+        <w:t xml:space="preserve">ROM, </w:t>
+      </w:r>
+      <w:r>
+        <w:rPr>
+          <w:rFonts w:ascii="Times New Roman" w:hAnsi="Times New Roman" w:cs="Times New Roman"/>
+          <w:sz w:val="24"/>
+          <w:szCs w:val="24"/>
+        </w:rPr>
+        <w:t>etc.</w:t>
+      </w:r>
+      <w:r>
+        <w:rPr>
+          <w:rFonts w:ascii="Times New Roman" w:hAnsi="Times New Roman" w:cs="Times New Roman"/>
+          <w:sz w:val="24"/>
+          <w:szCs w:val="24"/>
+        </w:rPr>
+        <w:t xml:space="preserve">) are </w:t>
       </w:r>
       <w:r>
         <w:rPr>
@@ -2844,7 +2988,23 @@
           <w:sz w:val="24"/>
           <w:szCs w:val="24"/>
         </w:rPr>
-        <w:t xml:space="preserve"> Variable names should be named along the lines of “HipAngle” and “KneePower</w:t>
+        <w:t xml:space="preserve"> Variable names should be named </w:t>
+      </w:r>
+      <w:r>
+        <w:rPr>
+          <w:rFonts w:ascii="Times New Roman" w:hAnsi="Times New Roman" w:cs="Times New Roman"/>
+          <w:sz w:val="24"/>
+          <w:szCs w:val="24"/>
+        </w:rPr>
+        <w:t>like</w:t>
+      </w:r>
+      <w:r>
+        <w:rPr>
+          <w:rFonts w:ascii="Times New Roman" w:hAnsi="Times New Roman" w:cs="Times New Roman"/>
+          <w:sz w:val="24"/>
+          <w:szCs w:val="24"/>
+        </w:rPr>
+        <w:t xml:space="preserve"> “HipAngle” and “KneePower</w:t>
       </w:r>
       <w:r>
         <w:rPr>
@@ -2938,7 +3098,23 @@
           <w:sz w:val="24"/>
           <w:szCs w:val="24"/>
         </w:rPr>
-        <w:t xml:space="preserve">advised as this may make your experience with later functions in the program more difficult. </w:t>
+        <w:t>advised as this may make your experience with later functions in the program more difficult</w:t>
+      </w:r>
+      <w:r>
+        <w:rPr>
+          <w:rFonts w:ascii="Times New Roman" w:hAnsi="Times New Roman" w:cs="Times New Roman"/>
+          <w:sz w:val="24"/>
+          <w:szCs w:val="24"/>
+        </w:rPr>
+        <w:t>, if not impossible</w:t>
+      </w:r>
+      <w:r>
+        <w:rPr>
+          <w:rFonts w:ascii="Times New Roman" w:hAnsi="Times New Roman" w:cs="Times New Roman"/>
+          <w:sz w:val="24"/>
+          <w:szCs w:val="24"/>
+        </w:rPr>
+        <w:t xml:space="preserve">. </w:t>
       </w:r>
       <w:r>
         <w:rPr>
@@ -2954,7 +3130,23 @@
           <w:sz w:val="24"/>
           <w:szCs w:val="24"/>
         </w:rPr>
-        <w:t xml:space="preserve">become considerably more cumbersome as a result. </w:t>
+        <w:t xml:space="preserve">become </w:t>
+      </w:r>
+      <w:r>
+        <w:rPr>
+          <w:rFonts w:ascii="Times New Roman" w:hAnsi="Times New Roman" w:cs="Times New Roman"/>
+          <w:sz w:val="24"/>
+          <w:szCs w:val="24"/>
+        </w:rPr>
+        <w:t>more</w:t>
+      </w:r>
+      <w:r>
+        <w:rPr>
+          <w:rFonts w:ascii="Times New Roman" w:hAnsi="Times New Roman" w:cs="Times New Roman"/>
+          <w:sz w:val="24"/>
+          <w:szCs w:val="24"/>
+        </w:rPr>
+        <w:t xml:space="preserve"> cumbersome as a result. </w:t>
       </w:r>
       <w:r>
         <w:rPr>
@@ -3563,15 +3755,15 @@
           <w:sz w:val="24"/>
           <w:szCs w:val="24"/>
         </w:rPr>
-        <w:t xml:space="preserve">The toolbar consists of ‘Options’, </w:t>
-      </w:r>
-      <w:r>
-        <w:rPr>
-          <w:rFonts w:ascii="Times New Roman" w:hAnsi="Times New Roman" w:cs="Times New Roman"/>
-          <w:sz w:val="24"/>
-          <w:szCs w:val="24"/>
-        </w:rPr>
-        <w:t>‘Parameters’,</w:t>
+        <w:t>The toolbar consists of ‘Options</w:t>
+      </w:r>
+      <w:r>
+        <w:rPr>
+          <w:rFonts w:ascii="Times New Roman" w:hAnsi="Times New Roman" w:cs="Times New Roman"/>
+          <w:sz w:val="24"/>
+          <w:szCs w:val="24"/>
+        </w:rPr>
+        <w:t>,’</w:t>
       </w:r>
       <w:r>
         <w:rPr>
@@ -3587,7 +3779,47 @@
           <w:sz w:val="24"/>
           <w:szCs w:val="24"/>
         </w:rPr>
-        <w:t>‘Functions’, and ‘Help’ entries whose sub-entries are</w:t>
+        <w:t>‘Parameters</w:t>
+      </w:r>
+      <w:r>
+        <w:rPr>
+          <w:rFonts w:ascii="Times New Roman" w:hAnsi="Times New Roman" w:cs="Times New Roman"/>
+          <w:sz w:val="24"/>
+          <w:szCs w:val="24"/>
+        </w:rPr>
+        <w:t>,’</w:t>
+      </w:r>
+      <w:r>
+        <w:rPr>
+          <w:rFonts w:ascii="Times New Roman" w:hAnsi="Times New Roman" w:cs="Times New Roman"/>
+          <w:sz w:val="24"/>
+          <w:szCs w:val="24"/>
+        </w:rPr>
+        <w:t xml:space="preserve"> </w:t>
+      </w:r>
+      <w:r>
+        <w:rPr>
+          <w:rFonts w:ascii="Times New Roman" w:hAnsi="Times New Roman" w:cs="Times New Roman"/>
+          <w:sz w:val="24"/>
+          <w:szCs w:val="24"/>
+        </w:rPr>
+        <w:t>‘Functions</w:t>
+      </w:r>
+      <w:r>
+        <w:rPr>
+          <w:rFonts w:ascii="Times New Roman" w:hAnsi="Times New Roman" w:cs="Times New Roman"/>
+          <w:sz w:val="24"/>
+          <w:szCs w:val="24"/>
+        </w:rPr>
+        <w:t>,’</w:t>
+      </w:r>
+      <w:r>
+        <w:rPr>
+          <w:rFonts w:ascii="Times New Roman" w:hAnsi="Times New Roman" w:cs="Times New Roman"/>
+          <w:sz w:val="24"/>
+          <w:szCs w:val="24"/>
+        </w:rPr>
+        <w:t xml:space="preserve"> and ‘Help’ entries whose sub-entries are</w:t>
       </w:r>
       <w:r>
         <w:rPr>
@@ -4607,6 +4839,7 @@
           <w:rFonts w:ascii="Times New Roman" w:hAnsi="Times New Roman" w:cs="Times New Roman"/>
           <w:color w:val="auto"/>
         </w:rPr>
+        <w:lastRenderedPageBreak/>
         <w:t xml:space="preserve">Figure </w:t>
       </w:r>
       <w:r>
@@ -4733,7 +4966,6 @@
           <w:sz w:val="24"/>
           <w:szCs w:val="24"/>
         </w:rPr>
-        <w:lastRenderedPageBreak/>
         <w:t>The program supports the ability to have multiple tabs (each containing a function) open at one time</w:t>
       </w:r>
       <w:r>
@@ -4989,9 +5221,9 @@
           <w:color w:val="auto"/>
         </w:rPr>
       </w:pPr>
-      <w:bookmarkStart w:id="16" w:name="_Toc151895638"/>
-      <w:bookmarkStart w:id="17" w:name="_Toc151896039"/>
-      <w:bookmarkStart w:id="18" w:name="_Toc162199937"/>
+      <w:bookmarkStart w:id="16" w:name="_Toc162199937"/>
+      <w:bookmarkStart w:id="17" w:name="_Toc151895638"/>
+      <w:bookmarkStart w:id="18" w:name="_Toc151896039"/>
       <w:r>
         <w:rPr>
           <w:rFonts w:ascii="Times New Roman" w:hAnsi="Times New Roman" w:cs="Times New Roman"/>
@@ -5000,92 +5232,10 @@
         <w:lastRenderedPageBreak/>
         <w:t>Saving and Loading Tab Parameters</w:t>
       </w:r>
-      <w:bookmarkEnd w:id="18"/>
-    </w:p>
-    <w:p>
-      <w:pPr>
-        <w:rPr>
-          <w:rFonts w:ascii="Times New Roman" w:hAnsi="Times New Roman" w:cs="Times New Roman"/>
-          <w:sz w:val="24"/>
-          <w:szCs w:val="24"/>
-        </w:rPr>
-      </w:pPr>
-      <w:r>
-        <w:rPr>
-          <w:rFonts w:ascii="Times New Roman" w:hAnsi="Times New Roman" w:cs="Times New Roman"/>
-          <w:sz w:val="24"/>
-          <w:szCs w:val="24"/>
-        </w:rPr>
-        <w:t xml:space="preserve">Each tab has functionality to allow for saving of </w:t>
-      </w:r>
-      <w:r>
-        <w:rPr>
-          <w:rFonts w:ascii="Times New Roman" w:hAnsi="Times New Roman" w:cs="Times New Roman"/>
-          <w:sz w:val="24"/>
-          <w:szCs w:val="24"/>
-        </w:rPr>
-        <w:t xml:space="preserve">the selected tab’s entries, checkboxes, dropdowns, etc. </w:t>
-      </w:r>
-      <w:r>
-        <w:rPr>
-          <w:rFonts w:ascii="Times New Roman" w:hAnsi="Times New Roman" w:cs="Times New Roman"/>
-          <w:sz w:val="24"/>
-          <w:szCs w:val="24"/>
-        </w:rPr>
-        <w:t xml:space="preserve">This was designed to be used when the program is </w:t>
-      </w:r>
-      <w:r>
-        <w:rPr>
-          <w:rFonts w:ascii="Times New Roman" w:hAnsi="Times New Roman" w:cs="Times New Roman"/>
-          <w:sz w:val="24"/>
-          <w:szCs w:val="24"/>
-        </w:rPr>
-        <w:t>opened,</w:t>
-      </w:r>
-      <w:r>
-        <w:rPr>
-          <w:rFonts w:ascii="Times New Roman" w:hAnsi="Times New Roman" w:cs="Times New Roman"/>
-          <w:sz w:val="24"/>
-          <w:szCs w:val="24"/>
-        </w:rPr>
-        <w:t xml:space="preserve"> and the user would like to resume a previous function with similar entries and selections. </w:t>
-      </w:r>
-      <w:r>
-        <w:rPr>
-          <w:rFonts w:ascii="Times New Roman" w:hAnsi="Times New Roman" w:cs="Times New Roman"/>
-          <w:sz w:val="24"/>
-          <w:szCs w:val="24"/>
-        </w:rPr>
-        <w:t>An example using the Batch tab is presented below</w:t>
-      </w:r>
-      <w:r>
-        <w:rPr>
-          <w:rFonts w:ascii="Times New Roman" w:hAnsi="Times New Roman" w:cs="Times New Roman"/>
-          <w:sz w:val="24"/>
-          <w:szCs w:val="24"/>
-        </w:rPr>
-        <w:t xml:space="preserve"> in Figure 7-</w:t>
-      </w:r>
-      <w:r>
-        <w:rPr>
-          <w:rFonts w:ascii="Times New Roman" w:hAnsi="Times New Roman" w:cs="Times New Roman"/>
-          <w:sz w:val="24"/>
-          <w:szCs w:val="24"/>
-        </w:rPr>
-        <w:t>10</w:t>
-      </w:r>
-      <w:r>
-        <w:rPr>
-          <w:rFonts w:ascii="Times New Roman" w:hAnsi="Times New Roman" w:cs="Times New Roman"/>
-          <w:sz w:val="24"/>
-          <w:szCs w:val="24"/>
-        </w:rPr>
-        <w:t>.</w:t>
-      </w:r>
-    </w:p>
-    <w:p>
-      <w:pPr>
-        <w:jc w:val="center"/>
+      <w:bookmarkEnd w:id="16"/>
+    </w:p>
+    <w:p>
+      <w:pPr>
         <w:rPr>
           <w:rFonts w:ascii="Times New Roman" w:hAnsi="Times New Roman" w:cs="Times New Roman"/>
           <w:sz w:val="24"/>
@@ -5103,6 +5253,134 @@
           <w:docGrid w:linePitch="360"/>
         </w:sectPr>
       </w:pPr>
+      <w:r>
+        <w:rPr>
+          <w:rFonts w:ascii="Times New Roman" w:hAnsi="Times New Roman" w:cs="Times New Roman"/>
+          <w:sz w:val="24"/>
+          <w:szCs w:val="24"/>
+        </w:rPr>
+        <w:t xml:space="preserve">Each tab has functionality to allow for saving of </w:t>
+      </w:r>
+      <w:r>
+        <w:rPr>
+          <w:rFonts w:ascii="Times New Roman" w:hAnsi="Times New Roman" w:cs="Times New Roman"/>
+          <w:sz w:val="24"/>
+          <w:szCs w:val="24"/>
+        </w:rPr>
+        <w:t xml:space="preserve">the selected tab’s entries, checkboxes, dropdowns, etc. </w:t>
+      </w:r>
+      <w:r>
+        <w:rPr>
+          <w:rFonts w:ascii="Times New Roman" w:hAnsi="Times New Roman" w:cs="Times New Roman"/>
+          <w:sz w:val="24"/>
+          <w:szCs w:val="24"/>
+        </w:rPr>
+        <w:t xml:space="preserve">This was designed to be used when the program is </w:t>
+      </w:r>
+      <w:r>
+        <w:rPr>
+          <w:rFonts w:ascii="Times New Roman" w:hAnsi="Times New Roman" w:cs="Times New Roman"/>
+          <w:sz w:val="24"/>
+          <w:szCs w:val="24"/>
+        </w:rPr>
+        <w:t>opened,</w:t>
+      </w:r>
+      <w:r>
+        <w:rPr>
+          <w:rFonts w:ascii="Times New Roman" w:hAnsi="Times New Roman" w:cs="Times New Roman"/>
+          <w:sz w:val="24"/>
+          <w:szCs w:val="24"/>
+        </w:rPr>
+        <w:t xml:space="preserve"> and the user would like to resume a previous function with similar entries and selections. </w:t>
+      </w:r>
+      <w:r>
+        <w:rPr>
+          <w:rFonts w:ascii="Times New Roman" w:hAnsi="Times New Roman" w:cs="Times New Roman"/>
+          <w:sz w:val="24"/>
+          <w:szCs w:val="24"/>
+        </w:rPr>
+        <w:t>An example using the Batch tab is presented below</w:t>
+      </w:r>
+      <w:r>
+        <w:rPr>
+          <w:rFonts w:ascii="Times New Roman" w:hAnsi="Times New Roman" w:cs="Times New Roman"/>
+          <w:sz w:val="24"/>
+          <w:szCs w:val="24"/>
+        </w:rPr>
+        <w:t xml:space="preserve"> in Figure 7-</w:t>
+      </w:r>
+      <w:r>
+        <w:rPr>
+          <w:rFonts w:ascii="Times New Roman" w:hAnsi="Times New Roman" w:cs="Times New Roman"/>
+          <w:sz w:val="24"/>
+          <w:szCs w:val="24"/>
+        </w:rPr>
+        <w:t>10</w:t>
+      </w:r>
+      <w:r>
+        <w:rPr>
+          <w:rFonts w:ascii="Times New Roman" w:hAnsi="Times New Roman" w:cs="Times New Roman"/>
+          <w:sz w:val="24"/>
+          <w:szCs w:val="24"/>
+        </w:rPr>
+        <w:t>.</w:t>
+      </w:r>
+      <w:r>
+        <w:rPr>
+          <w:rFonts w:ascii="Times New Roman" w:hAnsi="Times New Roman" w:cs="Times New Roman"/>
+          <w:sz w:val="24"/>
+          <w:szCs w:val="24"/>
+        </w:rPr>
+        <w:t xml:space="preserve"> For improved </w:t>
+      </w:r>
+      <w:r>
+        <w:rPr>
+          <w:rFonts w:ascii="Times New Roman" w:hAnsi="Times New Roman" w:cs="Times New Roman"/>
+          <w:sz w:val="24"/>
+          <w:szCs w:val="24"/>
+        </w:rPr>
+        <w:t>functionality through  sustained use of the program, you can also set a default Param Directory. This will be the default directory that is opened when loading or saving any parameters</w:t>
+      </w:r>
+      <w:r>
+        <w:rPr>
+          <w:rFonts w:ascii="Times New Roman" w:hAnsi="Times New Roman" w:cs="Times New Roman"/>
+          <w:sz w:val="24"/>
+          <w:szCs w:val="24"/>
+        </w:rPr>
+        <w:t xml:space="preserve">. It </w:t>
+      </w:r>
+      <w:r>
+        <w:rPr>
+          <w:rFonts w:ascii="Times New Roman" w:hAnsi="Times New Roman" w:cs="Times New Roman"/>
+          <w:sz w:val="24"/>
+          <w:szCs w:val="24"/>
+        </w:rPr>
+        <w:t>is,</w:t>
+      </w:r>
+      <w:r>
+        <w:rPr>
+          <w:rFonts w:ascii="Times New Roman" w:hAnsi="Times New Roman" w:cs="Times New Roman"/>
+          <w:sz w:val="24"/>
+          <w:szCs w:val="24"/>
+        </w:rPr>
+        <w:t xml:space="preserve"> therefore, </w:t>
+      </w:r>
+      <w:r>
+        <w:rPr>
+          <w:rFonts w:ascii="Times New Roman" w:hAnsi="Times New Roman" w:cs="Times New Roman"/>
+          <w:sz w:val="24"/>
+          <w:szCs w:val="24"/>
+        </w:rPr>
+        <w:t>a clever idea</w:t>
+      </w:r>
+      <w:r>
+        <w:rPr>
+          <w:rFonts w:ascii="Times New Roman" w:hAnsi="Times New Roman" w:cs="Times New Roman"/>
+          <w:sz w:val="24"/>
+          <w:szCs w:val="24"/>
+        </w:rPr>
+        <w:t xml:space="preserve"> to keep your parameter files in one location.</w:t>
+      </w:r>
     </w:p>
     <w:p>
       <w:pPr>
@@ -5796,8 +6074,8 @@
         </w:rPr>
         <w:t>Script Gen</w:t>
       </w:r>
-      <w:bookmarkEnd w:id="16"/>
       <w:bookmarkEnd w:id="17"/>
+      <w:bookmarkEnd w:id="18"/>
       <w:bookmarkEnd w:id="19"/>
     </w:p>
     <w:p>
@@ -5823,6 +6101,48 @@
           <w:szCs w:val="24"/>
         </w:rPr>
         <w:t>provides the ability to input a template V3D pipeline, V3D model file, and a Height-Weight table to produce scripts and models for all subjects with specific heights and weights applied.</w:t>
+      </w:r>
+      <w:r>
+        <w:rPr>
+          <w:rFonts w:ascii="Times New Roman" w:hAnsi="Times New Roman" w:cs="Times New Roman"/>
+          <w:sz w:val="24"/>
+          <w:szCs w:val="24"/>
+        </w:rPr>
+        <w:t xml:space="preserve"> The intention of this function is to take an input script that processes </w:t>
+      </w:r>
+      <w:r>
+        <w:rPr>
+          <w:rFonts w:ascii="Times New Roman" w:hAnsi="Times New Roman" w:cs="Times New Roman"/>
+          <w:i/>
+          <w:iCs/>
+          <w:sz w:val="24"/>
+          <w:szCs w:val="24"/>
+        </w:rPr>
+        <w:t xml:space="preserve">all </w:t>
+      </w:r>
+      <w:r>
+        <w:rPr>
+          <w:rFonts w:ascii="Times New Roman" w:hAnsi="Times New Roman" w:cs="Times New Roman"/>
+          <w:sz w:val="24"/>
+          <w:szCs w:val="24"/>
+        </w:rPr>
+        <w:t xml:space="preserve">data for one subject and </w:t>
+      </w:r>
+      <w:r>
+        <w:rPr>
+          <w:rFonts w:ascii="Times New Roman" w:hAnsi="Times New Roman" w:cs="Times New Roman"/>
+          <w:sz w:val="24"/>
+          <w:szCs w:val="24"/>
+        </w:rPr>
+        <w:t xml:space="preserve">all conditions </w:t>
+      </w:r>
+      <w:r>
+        <w:rPr>
+          <w:rFonts w:ascii="Times New Roman" w:hAnsi="Times New Roman" w:cs="Times New Roman"/>
+          <w:sz w:val="24"/>
+          <w:szCs w:val="24"/>
+        </w:rPr>
+        <w:t>by naming them as S1C1, S1C2, etc within the script. This function will then iterate over the script and replace the subject number and model file based on the additional inputs below.</w:t>
       </w:r>
     </w:p>
     <w:p>
@@ -5997,6 +6317,7 @@
     </w:p>
     <w:p>
       <w:pPr>
+        <w:ind w:left="720" w:hanging="720"/>
         <w:rPr>
           <w:rFonts w:ascii="Times New Roman" w:hAnsi="Times New Roman" w:cs="Times New Roman"/>
           <w:sz w:val="24"/>
@@ -6025,11 +6346,23 @@
           <w:sz w:val="24"/>
           <w:szCs w:val="24"/>
         </w:rPr>
-        <w:t>multiple subject numbers. Be sure that ‘S1’ is referenced throughout th</w:t>
-      </w:r>
-      <w:r>
-        <w:rPr>
-          <w:rFonts w:ascii="Times New Roman" w:hAnsi="Times New Roman" w:cs="Times New Roman"/>
+        <w:t xml:space="preserve">multiple subject numbers. </w:t>
+      </w:r>
+      <w:r>
+        <w:rPr>
+          <w:rFonts w:ascii="Times New Roman" w:hAnsi="Times New Roman" w:cs="Times New Roman"/>
+          <w:i/>
+          <w:iCs/>
+          <w:sz w:val="24"/>
+          <w:szCs w:val="24"/>
+        </w:rPr>
+        <w:t>Be sure that ‘S1’ is referenced throughout th</w:t>
+      </w:r>
+      <w:r>
+        <w:rPr>
+          <w:rFonts w:ascii="Times New Roman" w:hAnsi="Times New Roman" w:cs="Times New Roman"/>
+          <w:i/>
+          <w:iCs/>
           <w:sz w:val="24"/>
           <w:szCs w:val="24"/>
         </w:rPr>
@@ -6038,6 +6371,8 @@
       <w:r>
         <w:rPr>
           <w:rFonts w:ascii="Times New Roman" w:hAnsi="Times New Roman" w:cs="Times New Roman"/>
+          <w:i/>
+          <w:iCs/>
           <w:sz w:val="24"/>
           <w:szCs w:val="24"/>
         </w:rPr>
@@ -6062,6 +6397,7 @@
     </w:p>
     <w:p>
       <w:pPr>
+        <w:ind w:left="720" w:hanging="720"/>
         <w:rPr>
           <w:rFonts w:ascii="Times New Roman" w:hAnsi="Times New Roman" w:cs="Times New Roman"/>
           <w:sz w:val="24"/>
@@ -6135,18 +6471,20 @@
     </w:p>
     <w:p>
       <w:pPr>
-        <w:rPr>
-          <w:rFonts w:ascii="Times New Roman" w:hAnsi="Times New Roman" w:cs="Times New Roman"/>
-          <w:sz w:val="24"/>
-          <w:szCs w:val="24"/>
-        </w:rPr>
-      </w:pPr>
-      <w:r>
-        <w:rPr>
-          <w:rFonts w:ascii="Times New Roman" w:hAnsi="Times New Roman" w:cs="Times New Roman"/>
-          <w:sz w:val="24"/>
-          <w:szCs w:val="24"/>
-        </w:rPr>
+        <w:ind w:left="720" w:hanging="720"/>
+        <w:rPr>
+          <w:rFonts w:ascii="Times New Roman" w:hAnsi="Times New Roman" w:cs="Times New Roman"/>
+          <w:sz w:val="24"/>
+          <w:szCs w:val="24"/>
+        </w:rPr>
+      </w:pPr>
+      <w:r>
+        <w:rPr>
+          <w:rFonts w:ascii="Times New Roman" w:hAnsi="Times New Roman" w:cs="Times New Roman"/>
+          <w:sz w:val="24"/>
+          <w:szCs w:val="24"/>
+        </w:rPr>
+        <w:lastRenderedPageBreak/>
         <w:t xml:space="preserve">Height-Weight Table (string): </w:t>
       </w:r>
       <w:r>
@@ -6253,7 +6591,6 @@
           <w:rFonts w:ascii="Times New Roman" w:hAnsi="Times New Roman" w:cs="Times New Roman"/>
           <w:color w:val="auto"/>
         </w:rPr>
-        <w:lastRenderedPageBreak/>
         <w:t xml:space="preserve">Figure </w:t>
       </w:r>
       <w:r>
@@ -6395,6 +6732,7 @@
     </w:p>
     <w:p>
       <w:pPr>
+        <w:ind w:left="720" w:hanging="720"/>
         <w:rPr>
           <w:rFonts w:ascii="Times New Roman" w:hAnsi="Times New Roman" w:cs="Times New Roman"/>
           <w:sz w:val="24"/>
@@ -6551,7 +6889,23 @@
           <w:sz w:val="24"/>
           <w:szCs w:val="24"/>
         </w:rPr>
-        <w:t xml:space="preserve">You will need an entry for Mass and Height for each subject that is in the Subject column. Subject numbers without corresponding entries will result </w:t>
+        <w:t>You will need an entry for Mass and Height for each subject that is in the Subject column. Subject numbers without corresponding entries will result</w:t>
+      </w:r>
+      <w:r>
+        <w:rPr>
+          <w:rFonts w:ascii="Times New Roman" w:hAnsi="Times New Roman" w:cs="Times New Roman"/>
+          <w:sz w:val="24"/>
+          <w:szCs w:val="24"/>
+        </w:rPr>
+        <w:t xml:space="preserve"> in an error.</w:t>
+      </w:r>
+      <w:r>
+        <w:rPr>
+          <w:rFonts w:ascii="Times New Roman" w:hAnsi="Times New Roman" w:cs="Times New Roman"/>
+          <w:sz w:val="24"/>
+          <w:szCs w:val="24"/>
+        </w:rPr>
+        <w:t xml:space="preserve"> </w:t>
       </w:r>
     </w:p>
     <w:p>
@@ -7094,7 +7448,19 @@
         <w:rPr>
           <w:rFonts w:ascii="Times New Roman" w:hAnsi="Times New Roman" w:cs="Times New Roman"/>
         </w:rPr>
-        <w:t>, normalized and optionally graphed if desired.</w:t>
+        <w:t xml:space="preserve">, </w:t>
+      </w:r>
+      <w:r>
+        <w:rPr>
+          <w:rFonts w:ascii="Times New Roman" w:hAnsi="Times New Roman" w:cs="Times New Roman"/>
+        </w:rPr>
+        <w:t>normalized,</w:t>
+      </w:r>
+      <w:r>
+        <w:rPr>
+          <w:rFonts w:ascii="Times New Roman" w:hAnsi="Times New Roman" w:cs="Times New Roman"/>
+        </w:rPr>
+        <w:t xml:space="preserve"> and optionally graphed if desired.</w:t>
       </w:r>
       <w:r>
         <w:rPr>
@@ -8347,7 +8713,23 @@
           <w:sz w:val="24"/>
           <w:szCs w:val="24"/>
         </w:rPr>
-        <w:t>doing a Quality Check on subject “1” in the later functions actually maps to your true subject 3.</w:t>
+        <w:t xml:space="preserve">doing a Quality Check on subject “1” in the later functions </w:t>
+      </w:r>
+      <w:r>
+        <w:rPr>
+          <w:rFonts w:ascii="Times New Roman" w:hAnsi="Times New Roman" w:cs="Times New Roman"/>
+          <w:sz w:val="24"/>
+          <w:szCs w:val="24"/>
+        </w:rPr>
+        <w:t>maps</w:t>
+      </w:r>
+      <w:r>
+        <w:rPr>
+          <w:rFonts w:ascii="Times New Roman" w:hAnsi="Times New Roman" w:cs="Times New Roman"/>
+          <w:sz w:val="24"/>
+          <w:szCs w:val="24"/>
+        </w:rPr>
+        <w:t xml:space="preserve"> to your true subject 3.</w:t>
       </w:r>
     </w:p>
     <w:p>
@@ -8388,7 +8770,23 @@
           <w:sz w:val="24"/>
           <w:szCs w:val="24"/>
         </w:rPr>
-        <w:t xml:space="preserve">are the variables present in all of the files. The program checks to ensure each input file has the same </w:t>
+        <w:t xml:space="preserve">are the variables present in </w:t>
+      </w:r>
+      <w:r>
+        <w:rPr>
+          <w:rFonts w:ascii="Times New Roman" w:hAnsi="Times New Roman" w:cs="Times New Roman"/>
+          <w:sz w:val="24"/>
+          <w:szCs w:val="24"/>
+        </w:rPr>
+        <w:t>all</w:t>
+      </w:r>
+      <w:r>
+        <w:rPr>
+          <w:rFonts w:ascii="Times New Roman" w:hAnsi="Times New Roman" w:cs="Times New Roman"/>
+          <w:sz w:val="24"/>
+          <w:szCs w:val="24"/>
+        </w:rPr>
+        <w:t xml:space="preserve"> the files. The program checks to ensure each input file has the same </w:t>
       </w:r>
       <w:r>
         <w:rPr>
@@ -9179,87 +9577,6 @@
           <w:sz w:val="24"/>
           <w:szCs w:val="24"/>
         </w:rPr>
-      </w:pPr>
-      <w:r>
-        <w:rPr>
-          <w:rFonts w:ascii="Times New Roman" w:hAnsi="Times New Roman" w:cs="Times New Roman"/>
-          <w:sz w:val="24"/>
-          <w:szCs w:val="24"/>
-        </w:rPr>
-        <w:t xml:space="preserve">One of the main benefits of this function is that it allows the user to load in a file with all of their </w:t>
-      </w:r>
-      <w:r>
-        <w:rPr>
-          <w:rFonts w:ascii="Times New Roman" w:hAnsi="Times New Roman" w:cs="Times New Roman"/>
-          <w:sz w:val="24"/>
-          <w:szCs w:val="24"/>
-        </w:rPr>
-        <w:t>variables and</w:t>
-      </w:r>
-      <w:r>
-        <w:rPr>
-          <w:rFonts w:ascii="Times New Roman" w:hAnsi="Times New Roman" w:cs="Times New Roman"/>
-          <w:sz w:val="24"/>
-          <w:szCs w:val="24"/>
-        </w:rPr>
-        <w:t xml:space="preserve"> define a subset of interest to pick events from</w:t>
-      </w:r>
-      <w:r>
-        <w:rPr>
-          <w:rFonts w:ascii="Times New Roman" w:hAnsi="Times New Roman" w:cs="Times New Roman"/>
-          <w:sz w:val="24"/>
-          <w:szCs w:val="24"/>
-        </w:rPr>
-        <w:t xml:space="preserve"> (Figure </w:t>
-      </w:r>
-      <w:r>
-        <w:rPr>
-          <w:rFonts w:ascii="Times New Roman" w:hAnsi="Times New Roman" w:cs="Times New Roman"/>
-          <w:sz w:val="24"/>
-          <w:szCs w:val="24"/>
-        </w:rPr>
-        <w:t>22</w:t>
-      </w:r>
-      <w:r>
-        <w:rPr>
-          <w:rFonts w:ascii="Times New Roman" w:hAnsi="Times New Roman" w:cs="Times New Roman"/>
-          <w:sz w:val="24"/>
-          <w:szCs w:val="24"/>
-        </w:rPr>
-        <w:t xml:space="preserve">). </w:t>
-      </w:r>
-      <w:r>
-        <w:rPr>
-          <w:rFonts w:ascii="Times New Roman" w:hAnsi="Times New Roman" w:cs="Times New Roman"/>
-          <w:sz w:val="24"/>
-          <w:szCs w:val="24"/>
-        </w:rPr>
-        <w:t>The parameter file will also remember your selections. You must select at least one variable to pick events from before proceeding to the next window</w:t>
-      </w:r>
-      <w:r>
-        <w:rPr>
-          <w:rFonts w:ascii="Times New Roman" w:hAnsi="Times New Roman" w:cs="Times New Roman"/>
-          <w:sz w:val="24"/>
-          <w:szCs w:val="24"/>
-        </w:rPr>
-        <w:t xml:space="preserve"> (Figure 22)</w:t>
-      </w:r>
-      <w:r>
-        <w:rPr>
-          <w:rFonts w:ascii="Times New Roman" w:hAnsi="Times New Roman" w:cs="Times New Roman"/>
-          <w:sz w:val="24"/>
-          <w:szCs w:val="24"/>
-        </w:rPr>
-        <w:t>.</w:t>
-      </w:r>
-    </w:p>
-    <w:p>
-      <w:pPr>
-        <w:rPr>
-          <w:rFonts w:ascii="Times New Roman" w:hAnsi="Times New Roman" w:cs="Times New Roman"/>
-          <w:sz w:val="24"/>
-          <w:szCs w:val="24"/>
-        </w:rPr>
         <w:sectPr>
           <w:headerReference w:type="default" r:id="rId36"/>
           <w:type w:val="continuous"/>
@@ -9271,6 +9588,134 @@
           <w:docGrid w:linePitch="360"/>
         </w:sectPr>
       </w:pPr>
+      <w:r>
+        <w:rPr>
+          <w:rFonts w:ascii="Times New Roman" w:hAnsi="Times New Roman" w:cs="Times New Roman"/>
+          <w:sz w:val="24"/>
+          <w:szCs w:val="24"/>
+        </w:rPr>
+        <w:t xml:space="preserve">One of the main benefits of this function is that it allows the user to load in a file with </w:t>
+      </w:r>
+      <w:r>
+        <w:rPr>
+          <w:rFonts w:ascii="Times New Roman" w:hAnsi="Times New Roman" w:cs="Times New Roman"/>
+          <w:sz w:val="24"/>
+          <w:szCs w:val="24"/>
+        </w:rPr>
+        <w:t>all</w:t>
+      </w:r>
+      <w:r>
+        <w:rPr>
+          <w:rFonts w:ascii="Times New Roman" w:hAnsi="Times New Roman" w:cs="Times New Roman"/>
+          <w:sz w:val="24"/>
+          <w:szCs w:val="24"/>
+        </w:rPr>
+        <w:t xml:space="preserve"> their </w:t>
+      </w:r>
+      <w:r>
+        <w:rPr>
+          <w:rFonts w:ascii="Times New Roman" w:hAnsi="Times New Roman" w:cs="Times New Roman"/>
+          <w:sz w:val="24"/>
+          <w:szCs w:val="24"/>
+        </w:rPr>
+        <w:t>variables and</w:t>
+      </w:r>
+      <w:r>
+        <w:rPr>
+          <w:rFonts w:ascii="Times New Roman" w:hAnsi="Times New Roman" w:cs="Times New Roman"/>
+          <w:sz w:val="24"/>
+          <w:szCs w:val="24"/>
+        </w:rPr>
+        <w:t xml:space="preserve"> define a subset of interest to pick events from</w:t>
+      </w:r>
+      <w:r>
+        <w:rPr>
+          <w:rFonts w:ascii="Times New Roman" w:hAnsi="Times New Roman" w:cs="Times New Roman"/>
+          <w:sz w:val="24"/>
+          <w:szCs w:val="24"/>
+        </w:rPr>
+        <w:t xml:space="preserve"> (Figure </w:t>
+      </w:r>
+      <w:r>
+        <w:rPr>
+          <w:rFonts w:ascii="Times New Roman" w:hAnsi="Times New Roman" w:cs="Times New Roman"/>
+          <w:sz w:val="24"/>
+          <w:szCs w:val="24"/>
+        </w:rPr>
+        <w:t>22</w:t>
+      </w:r>
+      <w:r>
+        <w:rPr>
+          <w:rFonts w:ascii="Times New Roman" w:hAnsi="Times New Roman" w:cs="Times New Roman"/>
+          <w:sz w:val="24"/>
+          <w:szCs w:val="24"/>
+        </w:rPr>
+        <w:t>).</w:t>
+      </w:r>
+      <w:r>
+        <w:rPr>
+          <w:rFonts w:ascii="Times New Roman" w:hAnsi="Times New Roman" w:cs="Times New Roman"/>
+          <w:sz w:val="24"/>
+          <w:szCs w:val="24"/>
+        </w:rPr>
+        <w:t xml:space="preserve"> The advantage of this approach is that one file can be exported with all variables and all components instead of multiple output text files from Visual 3D.</w:t>
+      </w:r>
+      <w:r>
+        <w:rPr>
+          <w:rFonts w:ascii="Times New Roman" w:hAnsi="Times New Roman" w:cs="Times New Roman"/>
+          <w:sz w:val="24"/>
+          <w:szCs w:val="24"/>
+        </w:rPr>
+        <w:t xml:space="preserve"> </w:t>
+      </w:r>
+      <w:r>
+        <w:rPr>
+          <w:rFonts w:ascii="Times New Roman" w:hAnsi="Times New Roman" w:cs="Times New Roman"/>
+          <w:sz w:val="24"/>
+          <w:szCs w:val="24"/>
+        </w:rPr>
+        <w:t>The parameter file will also remember your selections. You must select at least one variable to pick events from before proceeding to the next window</w:t>
+      </w:r>
+      <w:r>
+        <w:rPr>
+          <w:rFonts w:ascii="Times New Roman" w:hAnsi="Times New Roman" w:cs="Times New Roman"/>
+          <w:sz w:val="24"/>
+          <w:szCs w:val="24"/>
+        </w:rPr>
+        <w:t xml:space="preserve"> (Figure 22)</w:t>
+      </w:r>
+      <w:r>
+        <w:rPr>
+          <w:rFonts w:ascii="Times New Roman" w:hAnsi="Times New Roman" w:cs="Times New Roman"/>
+          <w:sz w:val="24"/>
+          <w:szCs w:val="24"/>
+        </w:rPr>
+        <w:t>.</w:t>
+      </w:r>
+      <w:r>
+        <w:rPr>
+          <w:rFonts w:ascii="Times New Roman" w:hAnsi="Times New Roman" w:cs="Times New Roman"/>
+          <w:sz w:val="24"/>
+          <w:szCs w:val="24"/>
+        </w:rPr>
+        <w:t xml:space="preserve"> Use the left and right arrow keys to cycle between plots as an altern</w:t>
+      </w:r>
+      <w:r>
+        <w:rPr>
+          <w:rFonts w:ascii="Times New Roman" w:hAnsi="Times New Roman" w:cs="Times New Roman"/>
+          <w:sz w:val="24"/>
+          <w:szCs w:val="24"/>
+        </w:rPr>
+        <w:t>a</w:t>
+      </w:r>
+      <w:r>
+        <w:rPr>
+          <w:rFonts w:ascii="Times New Roman" w:hAnsi="Times New Roman" w:cs="Times New Roman"/>
+          <w:sz w:val="24"/>
+          <w:szCs w:val="24"/>
+        </w:rPr>
+        <w:t>tive to the buttons.</w:t>
+      </w:r>
     </w:p>
     <w:p>
       <w:pPr>
@@ -9346,7 +9791,7 @@
           <w:noProof/>
         </w:rPr>
         <w:drawing>
-          <wp:inline distT="0" distB="0" distL="0" distR="0" wp14:anchorId="25755D11" wp14:editId="1FF38235">
+          <wp:inline distT="0" distB="0" distL="0" distR="0" wp14:anchorId="25755D11" wp14:editId="61F8CB0D">
             <wp:extent cx="2737326" cy="2893483"/>
             <wp:effectExtent l="19050" t="19050" r="25400" b="21590"/>
             <wp:docPr id="896299155" name="Picture 11"/>
@@ -9473,7 +9918,7 @@
           <w:noProof/>
         </w:rPr>
         <w:drawing>
-          <wp:inline distT="0" distB="0" distL="0" distR="0" wp14:anchorId="2A2AAD09" wp14:editId="20DE7D11">
+          <wp:inline distT="0" distB="0" distL="0" distR="0" wp14:anchorId="2A2AAD09" wp14:editId="79162790">
             <wp:extent cx="2710725" cy="2847975"/>
             <wp:effectExtent l="19050" t="19050" r="13970" b="9525"/>
             <wp:docPr id="1497331714" name="Picture 1"/>
@@ -9528,17 +9973,6 @@
     </w:p>
     <w:p>
       <w:pPr>
-        <w:pStyle w:val="Caption"/>
-        <w:keepNext/>
-        <w:jc w:val="center"/>
-        <w:rPr>
-          <w:rFonts w:ascii="Times New Roman" w:hAnsi="Times New Roman" w:cs="Times New Roman"/>
-          <w:color w:val="auto"/>
-        </w:rPr>
-      </w:pPr>
-    </w:p>
-    <w:p>
-      <w:pPr>
         <w:rPr>
           <w:rFonts w:ascii="Times New Roman" w:hAnsi="Times New Roman" w:cs="Times New Roman"/>
         </w:rPr>
@@ -9568,6 +10002,7 @@
           <w:rFonts w:ascii="Times New Roman" w:hAnsi="Times New Roman" w:cs="Times New Roman"/>
           <w:color w:val="auto"/>
         </w:rPr>
+        <w:lastRenderedPageBreak/>
         <w:t xml:space="preserve">Figure </w:t>
       </w:r>
       <w:r>
@@ -9719,7 +10154,6 @@
           <w:sz w:val="28"/>
           <w:szCs w:val="28"/>
         </w:rPr>
-        <w:lastRenderedPageBreak/>
         <w:t>Clear Functionality</w:t>
       </w:r>
     </w:p>
@@ -10078,15 +10512,47 @@
           <w:sz w:val="24"/>
           <w:szCs w:val="24"/>
         </w:rPr>
-        <w:t>maxima will be placed within a 5 frame range closest to the clicked point and select the maximum (or minimum) value within that range.</w:t>
-      </w:r>
-      <w:r>
-        <w:rPr>
-          <w:rFonts w:ascii="Times New Roman" w:hAnsi="Times New Roman" w:cs="Times New Roman"/>
-          <w:sz w:val="24"/>
-          <w:szCs w:val="24"/>
-        </w:rPr>
-        <w:t xml:space="preserve"> The user may also select Replace in order to add a second event, if only one max or min </w:t>
+        <w:t xml:space="preserve">maxima will be placed within a </w:t>
+      </w:r>
+      <w:r>
+        <w:rPr>
+          <w:rFonts w:ascii="Times New Roman" w:hAnsi="Times New Roman" w:cs="Times New Roman"/>
+          <w:sz w:val="24"/>
+          <w:szCs w:val="24"/>
+        </w:rPr>
+        <w:t>5-frame</w:t>
+      </w:r>
+      <w:r>
+        <w:rPr>
+          <w:rFonts w:ascii="Times New Roman" w:hAnsi="Times New Roman" w:cs="Times New Roman"/>
+          <w:sz w:val="24"/>
+          <w:szCs w:val="24"/>
+        </w:rPr>
+        <w:t xml:space="preserve"> range closest to the clicked point and select the maximum (or minimum) value within that range.</w:t>
+      </w:r>
+      <w:r>
+        <w:rPr>
+          <w:rFonts w:ascii="Times New Roman" w:hAnsi="Times New Roman" w:cs="Times New Roman"/>
+          <w:sz w:val="24"/>
+          <w:szCs w:val="24"/>
+        </w:rPr>
+        <w:t xml:space="preserve"> The user may also select Replace </w:t>
+      </w:r>
+      <w:r>
+        <w:rPr>
+          <w:rFonts w:ascii="Times New Roman" w:hAnsi="Times New Roman" w:cs="Times New Roman"/>
+          <w:sz w:val="24"/>
+          <w:szCs w:val="24"/>
+        </w:rPr>
+        <w:t>to</w:t>
+      </w:r>
+      <w:r>
+        <w:rPr>
+          <w:rFonts w:ascii="Times New Roman" w:hAnsi="Times New Roman" w:cs="Times New Roman"/>
+          <w:sz w:val="24"/>
+          <w:szCs w:val="24"/>
+        </w:rPr>
+        <w:t xml:space="preserve"> add a second event, if only one max or min </w:t>
       </w:r>
       <w:r>
         <w:rPr>
@@ -10128,6 +10594,7 @@
           <w:rFonts w:ascii="Times New Roman" w:hAnsi="Times New Roman" w:cs="Times New Roman"/>
           <w:color w:val="auto"/>
         </w:rPr>
+        <w:lastRenderedPageBreak/>
         <w:t xml:space="preserve">Figure </w:t>
       </w:r>
       <w:r>
@@ -10255,7 +10722,6 @@
           <w:rFonts w:ascii="Times New Roman" w:hAnsi="Times New Roman" w:cs="Times New Roman"/>
           <w:color w:val="auto"/>
         </w:rPr>
-        <w:lastRenderedPageBreak/>
         <w:t xml:space="preserve">Figure </w:t>
       </w:r>
       <w:r>
@@ -10476,7 +10942,15 @@
           <w:sz w:val="24"/>
           <w:szCs w:val="24"/>
         </w:rPr>
-        <w:t>you’d like to select from the Batch input file. A</w:t>
+        <w:t>you would</w:t>
+      </w:r>
+      <w:r>
+        <w:rPr>
+          <w:rFonts w:ascii="Times New Roman" w:hAnsi="Times New Roman" w:cs="Times New Roman"/>
+          <w:sz w:val="24"/>
+          <w:szCs w:val="24"/>
+        </w:rPr>
+        <w:t xml:space="preserve"> like to select from the Batch input file. A</w:t>
       </w:r>
       <w:r>
         <w:rPr>
@@ -10492,7 +10966,23 @@
           <w:sz w:val="24"/>
           <w:szCs w:val="24"/>
         </w:rPr>
-        <w:t xml:space="preserve"> input file with 5 subjects will throw an error if 6 is selected for this entry.</w:t>
+        <w:t xml:space="preserve"> input file with </w:t>
+      </w:r>
+      <w:r>
+        <w:rPr>
+          <w:rFonts w:ascii="Times New Roman" w:hAnsi="Times New Roman" w:cs="Times New Roman"/>
+          <w:sz w:val="24"/>
+          <w:szCs w:val="24"/>
+        </w:rPr>
+        <w:t>5</w:t>
+      </w:r>
+      <w:r>
+        <w:rPr>
+          <w:rFonts w:ascii="Times New Roman" w:hAnsi="Times New Roman" w:cs="Times New Roman"/>
+          <w:sz w:val="24"/>
+          <w:szCs w:val="24"/>
+        </w:rPr>
+        <w:t xml:space="preserve"> subjects will throw an error if 6 is selected for this entry.</w:t>
       </w:r>
     </w:p>
     <w:p>
@@ -10527,7 +11017,7 @@
           <w:sz w:val="24"/>
           <w:szCs w:val="24"/>
         </w:rPr>
-        <w:t xml:space="preserve">. This is defined by the user and will be used to generate save filenames. </w:t>
+        <w:t xml:space="preserve">. This is defined by the user and will be used to generate filenames. </w:t>
       </w:r>
     </w:p>
     <w:p>
@@ -10586,6 +11076,7 @@
           <w:sz w:val="24"/>
           <w:szCs w:val="24"/>
         </w:rPr>
+        <w:lastRenderedPageBreak/>
         <w:t xml:space="preserve">Two files will be produced once “Save All Events” has been selected and successfully executed. </w:t>
       </w:r>
       <w:r>
@@ -10717,15 +11208,7 @@
           <w:sz w:val="24"/>
           <w:szCs w:val="24"/>
         </w:rPr>
-        <w:t xml:space="preserve"> </w:t>
-      </w:r>
-      <w:r>
-        <w:rPr>
-          <w:rFonts w:ascii="Times New Roman" w:hAnsi="Times New Roman" w:cs="Times New Roman"/>
-          <w:sz w:val="24"/>
-          <w:szCs w:val="24"/>
-        </w:rPr>
-        <w:t>selected within the Event Pick function</w:t>
+        <w:t xml:space="preserve"> selected within the Event Pick function</w:t>
       </w:r>
       <w:r>
         <w:rPr>
@@ -10968,23 +11451,7 @@
           <w:sz w:val="24"/>
           <w:szCs w:val="24"/>
         </w:rPr>
-        <w:t>Events Directory</w:t>
-      </w:r>
-      <w:r>
-        <w:rPr>
-          <w:rFonts w:ascii="Times New Roman" w:hAnsi="Times New Roman" w:cs="Times New Roman"/>
-          <w:sz w:val="24"/>
-          <w:szCs w:val="24"/>
-        </w:rPr>
-        <w:t xml:space="preserve"> (string): Specify the full path </w:t>
-      </w:r>
-      <w:r>
-        <w:rPr>
-          <w:rFonts w:ascii="Times New Roman" w:hAnsi="Times New Roman" w:cs="Times New Roman"/>
-          <w:sz w:val="24"/>
-          <w:szCs w:val="24"/>
-        </w:rPr>
-        <w:t xml:space="preserve">to a directory containing </w:t>
+        <w:t xml:space="preserve">Events Directory (string): Specify the full path to a directory containing </w:t>
       </w:r>
       <w:r>
         <w:rPr>
@@ -11002,15 +11469,7 @@
           <w:sz w:val="24"/>
           <w:szCs w:val="24"/>
         </w:rPr>
-        <w:t xml:space="preserve"> Event Pick files you are interested in aggregating</w:t>
-      </w:r>
-      <w:r>
-        <w:rPr>
-          <w:rFonts w:ascii="Times New Roman" w:hAnsi="Times New Roman" w:cs="Times New Roman"/>
-          <w:sz w:val="24"/>
-          <w:szCs w:val="24"/>
-        </w:rPr>
-        <w:t>.</w:t>
+        <w:t xml:space="preserve"> Event Pick files you are interested in aggregating.</w:t>
       </w:r>
       <w:r>
         <w:rPr>
@@ -11026,7 +11485,55 @@
           <w:sz w:val="24"/>
           <w:szCs w:val="24"/>
         </w:rPr>
-        <w:t xml:space="preserve">80 files (8 subjects * 2 files per condition * 5 conditions) in the folder you set for this input. </w:t>
+        <w:t>80</w:t>
+      </w:r>
+      <w:r>
+        <w:rPr>
+          <w:rFonts w:ascii="Times New Roman" w:hAnsi="Times New Roman" w:cs="Times New Roman"/>
+          <w:sz w:val="24"/>
+          <w:szCs w:val="24"/>
+        </w:rPr>
+        <w:t xml:space="preserve"> </w:t>
+      </w:r>
+      <w:r>
+        <w:rPr>
+          <w:rFonts w:ascii="Times New Roman" w:hAnsi="Times New Roman" w:cs="Times New Roman"/>
+          <w:sz w:val="24"/>
+          <w:szCs w:val="24"/>
+        </w:rPr>
+        <w:t xml:space="preserve">files </w:t>
+      </w:r>
+      <w:r>
+        <w:rPr>
+          <w:rFonts w:ascii="Times New Roman" w:hAnsi="Times New Roman" w:cs="Times New Roman"/>
+          <w:sz w:val="24"/>
+          <w:szCs w:val="24"/>
+        </w:rPr>
+        <w:t>(</w:t>
+      </w:r>
+      <w:r>
+        <w:rPr>
+          <w:rFonts w:ascii="Times New Roman" w:hAnsi="Times New Roman" w:cs="Times New Roman"/>
+          <w:sz w:val="24"/>
+          <w:szCs w:val="24"/>
+        </w:rPr>
+        <w:t>8</w:t>
+      </w:r>
+      <w:r>
+        <w:rPr>
+          <w:rFonts w:ascii="Times New Roman" w:hAnsi="Times New Roman" w:cs="Times New Roman"/>
+          <w:sz w:val="24"/>
+          <w:szCs w:val="24"/>
+        </w:rPr>
+        <w:t xml:space="preserve"> sub</w:t>
+      </w:r>
+      <w:r>
+        <w:rPr>
+          <w:rFonts w:ascii="Times New Roman" w:hAnsi="Times New Roman" w:cs="Times New Roman"/>
+          <w:sz w:val="24"/>
+          <w:szCs w:val="24"/>
+        </w:rPr>
+        <w:t xml:space="preserve">jects * 2 files per condition * 5 conditions) in the folder you set for this input. </w:t>
       </w:r>
       <w:r>
         <w:rPr>
@@ -11051,6 +11558,14 @@
           <w:szCs w:val="24"/>
         </w:rPr>
         <w:t xml:space="preserve"> It is highly recommended to have no other files in this folder.</w:t>
+      </w:r>
+      <w:r>
+        <w:rPr>
+          <w:rFonts w:ascii="Times New Roman" w:hAnsi="Times New Roman" w:cs="Times New Roman"/>
+          <w:sz w:val="24"/>
+          <w:szCs w:val="24"/>
+        </w:rPr>
+        <w:t xml:space="preserve"> The program checks for variable consistency within each condition only, not between conditions. </w:t>
       </w:r>
     </w:p>
     <w:p>
@@ -11131,7 +11646,6 @@
           <w:sz w:val="28"/>
           <w:szCs w:val="28"/>
         </w:rPr>
-        <w:lastRenderedPageBreak/>
         <w:t>Outputs</w:t>
       </w:r>
       <w:bookmarkEnd w:id="41"/>
@@ -11271,7 +11785,7 @@
           <w:sz w:val="24"/>
           <w:szCs w:val="24"/>
         </w:rPr>
-        <w:t xml:space="preserve"> shows an example output of the default name “Events_By_Subject.xlsx” file that is produced by the function. The SUBJECT column indicates which subject number the value comes from, as determined by the naming of the input files. The VARIABLE column indicates the variable from the file. These variables are listed in each Maxima and Minima file and are checked against each other to ensure the same variables are in all files. The TYPE column identifies which “type” of event value each row is. The possible options are Value, Index, and Per_Loc and correspond to the actual time series value, frame location of that value, and index location as a percent of the whole trial. </w:t>
+        <w:t xml:space="preserve"> shows an example output of the default name “Events_By_Subject.xlsx” file that is produced by the function. The SUBJECT column indicates which subject number the value comes from, as determined by the naming of the input files. The VARIABLE column indicates the variable from the file. These variables are listed in each Maxima and Minima file and are checked against each other to ensure the same variables are in all files. The TYPE column identifies which “type” of event value each row is. The options are Value, Index, and Per_Loc and correspond to the actual time series value, frame location of that value, and index location as a percent of the whole trial. </w:t>
       </w:r>
       <w:r>
         <w:rPr>
@@ -11438,7 +11952,55 @@
           <w:sz w:val="24"/>
           <w:szCs w:val="24"/>
         </w:rPr>
-        <w:t xml:space="preserve"> shows an example of a set of files that would compile events for 3 subjects across 2 conditions. Files must be named in the style as shown and the program will allow at most a two digit number after ‘S’ and ‘C.’ This limits the subject and condition number to 99 each.</w:t>
+        <w:t xml:space="preserve"> shows an example of a set of files that would compile events for </w:t>
+      </w:r>
+      <w:r>
+        <w:rPr>
+          <w:rFonts w:ascii="Times New Roman" w:hAnsi="Times New Roman" w:cs="Times New Roman"/>
+          <w:sz w:val="24"/>
+          <w:szCs w:val="24"/>
+        </w:rPr>
+        <w:t>3</w:t>
+      </w:r>
+      <w:r>
+        <w:rPr>
+          <w:rFonts w:ascii="Times New Roman" w:hAnsi="Times New Roman" w:cs="Times New Roman"/>
+          <w:sz w:val="24"/>
+          <w:szCs w:val="24"/>
+        </w:rPr>
+        <w:t xml:space="preserve"> subjects across 2 conditions. Files must be named in the style as shown and the program will allow at most a </w:t>
+      </w:r>
+      <w:r>
+        <w:rPr>
+          <w:rFonts w:ascii="Times New Roman" w:hAnsi="Times New Roman" w:cs="Times New Roman"/>
+          <w:sz w:val="24"/>
+          <w:szCs w:val="24"/>
+        </w:rPr>
+        <w:t>two-digit</w:t>
+      </w:r>
+      <w:r>
+        <w:rPr>
+          <w:rFonts w:ascii="Times New Roman" w:hAnsi="Times New Roman" w:cs="Times New Roman"/>
+          <w:sz w:val="24"/>
+          <w:szCs w:val="24"/>
+        </w:rPr>
+        <w:t xml:space="preserve"> number after ‘S’ and ‘C.’ This limits the subject and condition number to </w:t>
+      </w:r>
+      <w:r>
+        <w:rPr>
+          <w:rFonts w:ascii="Times New Roman" w:hAnsi="Times New Roman" w:cs="Times New Roman"/>
+          <w:sz w:val="24"/>
+          <w:szCs w:val="24"/>
+        </w:rPr>
+        <w:t>ninety-nine</w:t>
+      </w:r>
+      <w:r>
+        <w:rPr>
+          <w:rFonts w:ascii="Times New Roman" w:hAnsi="Times New Roman" w:cs="Times New Roman"/>
+          <w:sz w:val="24"/>
+          <w:szCs w:val="24"/>
+        </w:rPr>
+        <w:t xml:space="preserve"> each.</w:t>
       </w:r>
     </w:p>
     <w:p>
@@ -11456,6 +12018,7 @@
           <w:rFonts w:ascii="Times New Roman" w:hAnsi="Times New Roman" w:cs="Times New Roman"/>
           <w:color w:val="auto"/>
         </w:rPr>
+        <w:lastRenderedPageBreak/>
         <w:t xml:space="preserve">Figure </w:t>
       </w:r>
       <w:r>
@@ -11499,7 +12062,21 @@
           <w:rFonts w:ascii="Times New Roman" w:hAnsi="Times New Roman" w:cs="Times New Roman"/>
           <w:color w:val="auto"/>
         </w:rPr>
-        <w:t>: The input files for 3 subjects and 2 conditions, properly named.</w:t>
+        <w:t xml:space="preserve">: The input files for </w:t>
+      </w:r>
+      <w:r>
+        <w:rPr>
+          <w:rFonts w:ascii="Times New Roman" w:hAnsi="Times New Roman" w:cs="Times New Roman"/>
+          <w:color w:val="auto"/>
+        </w:rPr>
+        <w:t>three</w:t>
+      </w:r>
+      <w:r>
+        <w:rPr>
+          <w:rFonts w:ascii="Times New Roman" w:hAnsi="Times New Roman" w:cs="Times New Roman"/>
+          <w:color w:val="auto"/>
+        </w:rPr>
+        <w:t xml:space="preserve"> subjects and 2 conditions, properly named.</w:t>
       </w:r>
     </w:p>
     <w:p>
@@ -11582,16 +12159,7 @@
           <w:sz w:val="24"/>
           <w:szCs w:val="24"/>
         </w:rPr>
-        <w:lastRenderedPageBreak/>
-        <w:t>Figure 25 shows an example of the</w:t>
-      </w:r>
-      <w:r>
-        <w:rPr>
-          <w:rFonts w:ascii="Times New Roman" w:hAnsi="Times New Roman" w:cs="Times New Roman"/>
-          <w:sz w:val="24"/>
-          <w:szCs w:val="24"/>
-        </w:rPr>
-        <w:t xml:space="preserve"> </w:t>
+        <w:t xml:space="preserve">Figure 25 shows an example of the </w:t>
       </w:r>
       <w:r>
         <w:rPr>
@@ -12090,7 +12658,15 @@
           <w:sz w:val="24"/>
           <w:szCs w:val="24"/>
         </w:rPr>
-        <w:t xml:space="preserve">you’d like to </w:t>
+        <w:t>you would</w:t>
+      </w:r>
+      <w:r>
+        <w:rPr>
+          <w:rFonts w:ascii="Times New Roman" w:hAnsi="Times New Roman" w:cs="Times New Roman"/>
+          <w:sz w:val="24"/>
+          <w:szCs w:val="24"/>
+        </w:rPr>
+        <w:t xml:space="preserve"> like to </w:t>
       </w:r>
       <w:r>
         <w:rPr>
@@ -12146,7 +12722,23 @@
           <w:sz w:val="24"/>
           <w:szCs w:val="24"/>
         </w:rPr>
-        <w:t xml:space="preserve">For example, if a Batch output file named ‘S1_Right’ contains five different input files (each representing a condition), then typing ‘1,2,3’ would </w:t>
+        <w:t xml:space="preserve">For example, if a Batch output file named ‘S1_Right’ contains </w:t>
+      </w:r>
+      <w:r>
+        <w:rPr>
+          <w:rFonts w:ascii="Times New Roman" w:hAnsi="Times New Roman" w:cs="Times New Roman"/>
+          <w:sz w:val="24"/>
+          <w:szCs w:val="24"/>
+        </w:rPr>
+        <w:t>5</w:t>
+      </w:r>
+      <w:r>
+        <w:rPr>
+          <w:rFonts w:ascii="Times New Roman" w:hAnsi="Times New Roman" w:cs="Times New Roman"/>
+          <w:sz w:val="24"/>
+          <w:szCs w:val="24"/>
+        </w:rPr>
+        <w:t xml:space="preserve"> different input files (each representing a condition), then typing ‘1,2,3’ would </w:t>
       </w:r>
       <w:r>
         <w:rPr>
@@ -12488,7 +13080,7 @@
           <w:noProof/>
         </w:rPr>
         <w:drawing>
-          <wp:inline distT="0" distB="0" distL="0" distR="0" wp14:anchorId="45FC6FF1" wp14:editId="0B0A29D5">
+          <wp:inline distT="0" distB="0" distL="0" distR="0" wp14:anchorId="45FC6FF1" wp14:editId="45917A85">
             <wp:extent cx="4600879" cy="4103370"/>
             <wp:effectExtent l="19050" t="19050" r="28575" b="11430"/>
             <wp:docPr id="1229102105" name="Picture 70"/>
@@ -14241,6 +14833,7 @@
           <w:rFonts w:ascii="Times New Roman" w:hAnsi="Times New Roman" w:cs="Times New Roman"/>
           <w:color w:val="auto"/>
         </w:rPr>
+        <w:lastRenderedPageBreak/>
         <w:t xml:space="preserve">Function </w:t>
       </w:r>
       <w:r>
@@ -14267,6 +14860,31 @@
       <w:bookmarkEnd w:id="49"/>
       <w:bookmarkEnd w:id="50"/>
       <w:bookmarkEnd w:id="51"/>
+    </w:p>
+    <w:p>
+      <w:pPr>
+        <w:rPr>
+          <w:rFonts w:ascii="Times New Roman" w:hAnsi="Times New Roman" w:cs="Times New Roman"/>
+          <w:sz w:val="24"/>
+          <w:szCs w:val="24"/>
+        </w:rPr>
+      </w:pPr>
+      <w:r>
+        <w:rPr>
+          <w:rFonts w:ascii="Times New Roman" w:hAnsi="Times New Roman" w:cs="Times New Roman"/>
+          <w:sz w:val="24"/>
+          <w:szCs w:val="24"/>
+        </w:rPr>
+        <w:t xml:space="preserve">This </w:t>
+      </w:r>
+      <w:r>
+        <w:rPr>
+          <w:rFonts w:ascii="Times New Roman" w:hAnsi="Times New Roman" w:cs="Times New Roman"/>
+          <w:sz w:val="24"/>
+          <w:szCs w:val="24"/>
+        </w:rPr>
+        <w:t>function currently has partial functionality for 2 groups only. Beware!</w:t>
+      </w:r>
     </w:p>
     <w:p>
       <w:pPr>
@@ -16289,7 +16907,23 @@
           <w:sz w:val="24"/>
           <w:szCs w:val="24"/>
         </w:rPr>
-        <w:t>Specify an integer for the dots per inch you would like the ensemble plot(s) to be saved at. The default value is 300 as this is frequently the minimum accepted by journals.</w:t>
+        <w:t xml:space="preserve">Specify an integer for the dots per inch you would like the ensemble plot(s) to be saved </w:t>
+      </w:r>
+      <w:r>
+        <w:rPr>
+          <w:rFonts w:ascii="Times New Roman" w:hAnsi="Times New Roman" w:cs="Times New Roman"/>
+          <w:sz w:val="24"/>
+          <w:szCs w:val="24"/>
+        </w:rPr>
+        <w:t>to</w:t>
+      </w:r>
+      <w:r>
+        <w:rPr>
+          <w:rFonts w:ascii="Times New Roman" w:hAnsi="Times New Roman" w:cs="Times New Roman"/>
+          <w:sz w:val="24"/>
+          <w:szCs w:val="24"/>
+        </w:rPr>
+        <w:t>. The default value is 300 as this is frequently the minimum accepted by journals.</w:t>
       </w:r>
     </w:p>
     <w:p>
@@ -16919,6 +17553,7 @@
         <w:rPr>
           <w:color w:val="auto"/>
         </w:rPr>
+        <w:lastRenderedPageBreak/>
         <w:t xml:space="preserve">Figure </w:t>
       </w:r>
       <w:r>
@@ -17077,7 +17712,23 @@
           <w:sz w:val="24"/>
           <w:szCs w:val="24"/>
         </w:rPr>
-        <w:t xml:space="preserve">Several files have been included in the github repository under the “ExampleFiles” folder. These contain subfolders </w:t>
+        <w:t xml:space="preserve">Several files have been included in the </w:t>
+      </w:r>
+      <w:r>
+        <w:rPr>
+          <w:rFonts w:ascii="Times New Roman" w:hAnsi="Times New Roman" w:cs="Times New Roman"/>
+          <w:sz w:val="24"/>
+          <w:szCs w:val="24"/>
+        </w:rPr>
+        <w:t>GitHub</w:t>
+      </w:r>
+      <w:r>
+        <w:rPr>
+          <w:rFonts w:ascii="Times New Roman" w:hAnsi="Times New Roman" w:cs="Times New Roman"/>
+          <w:sz w:val="24"/>
+          <w:szCs w:val="24"/>
+        </w:rPr>
+        <w:t xml:space="preserve"> repository under the “ExampleFiles” folder. These contain subfolders </w:t>
       </w:r>
       <w:r>
         <w:rPr>
@@ -17643,12 +18294,18 @@
     <w:pPr>
       <w:pStyle w:val="NormalWeb"/>
       <w:spacing w:before="0" w:beforeAutospacing="0"/>
+      <w:jc w:val="center"/>
+      <w:rPr>
+        <w:sz w:val="20"/>
+        <w:szCs w:val="20"/>
+      </w:rPr>
     </w:pPr>
     <w:r>
-      <w:ptab w:relativeTo="margin" w:alignment="center" w:leader="none"/>
-    </w:r>
-    <w:r>
-      <w:t>© Copyright 2023, Walter Menke</w:t>
+      <w:rPr>
+        <w:sz w:val="20"/>
+        <w:szCs w:val="20"/>
+      </w:rPr>
+      <w:t>© Copyright 2023-2024, Walter Menke</w:t>
     </w:r>
   </w:p>
 </w:ftr>
@@ -17699,27 +18356,14 @@
         <w:pPr>
           <w:pStyle w:val="Header"/>
         </w:pPr>
-        <w:r>
-          <w:fldChar w:fldCharType="begin"/>
-        </w:r>
-        <w:r>
-          <w:instrText xml:space="preserve"> STYLEREF  "Heading 1"  \* MERGEFORMAT </w:instrText>
-        </w:r>
-        <w:r>
-          <w:fldChar w:fldCharType="separate"/>
-        </w:r>
-        <w:r>
-          <w:rPr>
-            <w:noProof/>
-          </w:rPr>
-          <w:t>Main Menu</w:t>
-        </w:r>
-        <w:r>
-          <w:rPr>
-            <w:noProof/>
-          </w:rPr>
-          <w:fldChar w:fldCharType="end"/>
-        </w:r>
+        <w:fldSimple w:instr=" STYLEREF  &quot;Heading 1&quot;  \* MERGEFORMAT ">
+          <w:r>
+            <w:rPr>
+              <w:noProof/>
+            </w:rPr>
+            <w:t>Program Description</w:t>
+          </w:r>
+        </w:fldSimple>
         <w:r>
           <w:tab/>
         </w:r>
@@ -17856,7 +18500,7 @@
             <w:rPr>
               <w:noProof/>
             </w:rPr>
-            <w:t>Function – Ensemble</w:t>
+            <w:t>Function - Event Compile</w:t>
           </w:r>
         </w:fldSimple>
         <w:r>

</xml_diff>

<commit_message>
Enhanced the logic for the EventCompile function regarding variable consistency across input conditions.
</commit_message>
<xml_diff>
--- a/BiomechanicsToolbox.docx
+++ b/BiomechanicsToolbox.docx
@@ -9791,7 +9791,7 @@
           <w:noProof/>
         </w:rPr>
         <w:drawing>
-          <wp:inline distT="0" distB="0" distL="0" distR="0" wp14:anchorId="25755D11" wp14:editId="61F8CB0D">
+          <wp:inline distT="0" distB="0" distL="0" distR="0" wp14:anchorId="25755D11" wp14:editId="7DD1AC46">
             <wp:extent cx="2737326" cy="2893483"/>
             <wp:effectExtent l="19050" t="19050" r="25400" b="21590"/>
             <wp:docPr id="896299155" name="Picture 11"/>
@@ -9918,7 +9918,7 @@
           <w:noProof/>
         </w:rPr>
         <w:drawing>
-          <wp:inline distT="0" distB="0" distL="0" distR="0" wp14:anchorId="2A2AAD09" wp14:editId="79162790">
+          <wp:inline distT="0" distB="0" distL="0" distR="0" wp14:anchorId="2A2AAD09" wp14:editId="38CF252B">
             <wp:extent cx="2710725" cy="2847975"/>
             <wp:effectExtent l="19050" t="19050" r="13970" b="9525"/>
             <wp:docPr id="1497331714" name="Picture 1"/>
@@ -11565,7 +11565,23 @@
           <w:sz w:val="24"/>
           <w:szCs w:val="24"/>
         </w:rPr>
-        <w:t xml:space="preserve"> The program checks for variable consistency within each condition only, not between conditions. </w:t>
+        <w:t xml:space="preserve"> The program checks for variable consistency within </w:t>
+      </w:r>
+      <w:r>
+        <w:rPr>
+          <w:rFonts w:ascii="Times New Roman" w:hAnsi="Times New Roman" w:cs="Times New Roman"/>
+          <w:sz w:val="24"/>
+          <w:szCs w:val="24"/>
+        </w:rPr>
+        <w:t>and between each condition.</w:t>
+      </w:r>
+      <w:r>
+        <w:rPr>
+          <w:rFonts w:ascii="Times New Roman" w:hAnsi="Times New Roman" w:cs="Times New Roman"/>
+          <w:sz w:val="24"/>
+          <w:szCs w:val="24"/>
+        </w:rPr>
+        <w:t xml:space="preserve"> </w:t>
       </w:r>
     </w:p>
     <w:p>
@@ -11936,6 +11952,73 @@
           <w:sz w:val="24"/>
           <w:szCs w:val="24"/>
         </w:rPr>
+        <w:t xml:space="preserve">Why are there NaNs in Figure 28? </w:t>
+      </w:r>
+      <w:r>
+        <w:rPr>
+          <w:rFonts w:ascii="Times New Roman" w:hAnsi="Times New Roman" w:cs="Times New Roman"/>
+          <w:sz w:val="24"/>
+          <w:szCs w:val="24"/>
+        </w:rPr>
+        <w:t xml:space="preserve">The NaNs here represent an event that was not automatically found by the program </w:t>
+      </w:r>
+      <w:r>
+        <w:rPr>
+          <w:rFonts w:ascii="Times New Roman" w:hAnsi="Times New Roman" w:cs="Times New Roman"/>
+          <w:i/>
+          <w:iCs/>
+          <w:sz w:val="24"/>
+          <w:szCs w:val="24"/>
+        </w:rPr>
+        <w:t xml:space="preserve">or </w:t>
+      </w:r>
+      <w:r>
+        <w:rPr>
+          <w:rFonts w:ascii="Times New Roman" w:hAnsi="Times New Roman" w:cs="Times New Roman"/>
+          <w:sz w:val="24"/>
+          <w:szCs w:val="24"/>
+        </w:rPr>
+        <w:t xml:space="preserve">specified by the user. </w:t>
+      </w:r>
+      <w:r>
+        <w:rPr>
+          <w:rFonts w:ascii="Times New Roman" w:hAnsi="Times New Roman" w:cs="Times New Roman"/>
+          <w:sz w:val="24"/>
+          <w:szCs w:val="24"/>
+        </w:rPr>
+        <w:t xml:space="preserve">In Figure 28, we can see that all trials have maxima values for Event 1 </w:t>
+      </w:r>
+      <w:r>
+        <w:rPr>
+          <w:rFonts w:ascii="Times New Roman" w:hAnsi="Times New Roman" w:cs="Times New Roman"/>
+          <w:sz w:val="24"/>
+          <w:szCs w:val="24"/>
+        </w:rPr>
+        <w:t>across all subjects- which is good! What happens when some trials have missing values</w:t>
+      </w:r>
+      <w:r>
+        <w:rPr>
+          <w:rFonts w:ascii="Times New Roman" w:hAnsi="Times New Roman" w:cs="Times New Roman"/>
+          <w:sz w:val="24"/>
+          <w:szCs w:val="24"/>
+        </w:rPr>
+        <w:t xml:space="preserve"> is covered below after Figure 30.</w:t>
+      </w:r>
+    </w:p>
+    <w:p>
+      <w:pPr>
+        <w:rPr>
+          <w:rFonts w:ascii="Times New Roman" w:hAnsi="Times New Roman" w:cs="Times New Roman"/>
+          <w:sz w:val="24"/>
+          <w:szCs w:val="24"/>
+        </w:rPr>
+      </w:pPr>
+      <w:r>
+        <w:rPr>
+          <w:rFonts w:ascii="Times New Roman" w:hAnsi="Times New Roman" w:cs="Times New Roman"/>
+          <w:sz w:val="24"/>
+          <w:szCs w:val="24"/>
+        </w:rPr>
         <w:t>Figure 2</w:t>
       </w:r>
       <w:r>
@@ -12329,6 +12412,23 @@
             </a:graphic>
           </wp:inline>
         </w:drawing>
+      </w:r>
+    </w:p>
+    <w:p>
+      <w:pPr>
+        <w:rPr>
+          <w:rFonts w:ascii="Times New Roman" w:hAnsi="Times New Roman" w:cs="Times New Roman"/>
+          <w:sz w:val="24"/>
+          <w:szCs w:val="24"/>
+        </w:rPr>
+      </w:pPr>
+      <w:r>
+        <w:rPr>
+          <w:rFonts w:ascii="Times New Roman" w:hAnsi="Times New Roman" w:cs="Times New Roman"/>
+          <w:sz w:val="24"/>
+          <w:szCs w:val="24"/>
+        </w:rPr>
+        <w:t>Why are there NaNs in Figure 30? This function will not generate a number output unless all trials of all subjects for a given variable, type, and event are present. For example, if I had Value Max 1 of the Right_Ankle_Angle_X for 7 of my 8 subjects, the output will be NaN. This is done so that you do not go ahead with an average value that may only be derived from a subset of your subjects.</w:t>
       </w:r>
     </w:p>
     <w:p>
@@ -13080,7 +13180,7 @@
           <w:noProof/>
         </w:rPr>
         <w:drawing>
-          <wp:inline distT="0" distB="0" distL="0" distR="0" wp14:anchorId="45FC6FF1" wp14:editId="45917A85">
+          <wp:inline distT="0" distB="0" distL="0" distR="0" wp14:anchorId="45FC6FF1" wp14:editId="7445E781">
             <wp:extent cx="4600879" cy="4103370"/>
             <wp:effectExtent l="19050" t="19050" r="28575" b="11430"/>
             <wp:docPr id="1229102105" name="Picture 70"/>
@@ -18361,7 +18461,7 @@
             <w:rPr>
               <w:noProof/>
             </w:rPr>
-            <w:t>Program Description</w:t>
+            <w:t>License</w:t>
           </w:r>
         </w:fldSimple>
         <w:r>
@@ -18433,7 +18533,7 @@
             <w:rPr>
               <w:noProof/>
             </w:rPr>
-            <w:t>Function - Event Pick</w:t>
+            <w:t>Function - Batch</w:t>
           </w:r>
         </w:fldSimple>
         <w:r>
@@ -18640,7 +18740,7 @@
             <w:rPr>
               <w:noProof/>
             </w:rPr>
-            <w:t>Suggested Citations</w:t>
+            <w:t>Function – SPM</w:t>
           </w:r>
         </w:fldSimple>
         <w:r>

</xml_diff>

<commit_message>
Added citation for this software- additionally this adds a widget to Github repo page.
</commit_message>
<xml_diff>
--- a/BiomechanicsToolbox.docx
+++ b/BiomechanicsToolbox.docx
@@ -9791,7 +9791,7 @@
           <w:noProof/>
         </w:rPr>
         <w:drawing>
-          <wp:inline distT="0" distB="0" distL="0" distR="0" wp14:anchorId="25755D11" wp14:editId="7DD1AC46">
+          <wp:inline distT="0" distB="0" distL="0" distR="0" wp14:anchorId="25755D11" wp14:editId="61034A87">
             <wp:extent cx="2737326" cy="2893483"/>
             <wp:effectExtent l="19050" t="19050" r="25400" b="21590"/>
             <wp:docPr id="896299155" name="Picture 11"/>
@@ -9918,7 +9918,7 @@
           <w:noProof/>
         </w:rPr>
         <w:drawing>
-          <wp:inline distT="0" distB="0" distL="0" distR="0" wp14:anchorId="2A2AAD09" wp14:editId="38CF252B">
+          <wp:inline distT="0" distB="0" distL="0" distR="0" wp14:anchorId="2A2AAD09" wp14:editId="3A90D334">
             <wp:extent cx="2710725" cy="2847975"/>
             <wp:effectExtent l="19050" t="19050" r="13970" b="9525"/>
             <wp:docPr id="1497331714" name="Picture 1"/>
@@ -13180,7 +13180,7 @@
           <w:noProof/>
         </w:rPr>
         <w:drawing>
-          <wp:inline distT="0" distB="0" distL="0" distR="0" wp14:anchorId="45FC6FF1" wp14:editId="7445E781">
+          <wp:inline distT="0" distB="0" distL="0" distR="0" wp14:anchorId="45FC6FF1" wp14:editId="2F8C75D2">
             <wp:extent cx="4600879" cy="4103370"/>
             <wp:effectExtent l="19050" t="19050" r="28575" b="11430"/>
             <wp:docPr id="1229102105" name="Picture 70"/>
@@ -18259,28 +18259,6 @@
       <w:pPr>
         <w:spacing w:after="0" w:line="240" w:lineRule="auto"/>
         <w:rPr>
-          <w:rFonts w:ascii="Times New Roman" w:hAnsi="Times New Roman" w:cs="Times New Roman"/>
-          <w:i/>
-          <w:iCs/>
-          <w:sz w:val="24"/>
-          <w:szCs w:val="24"/>
-        </w:rPr>
-      </w:pPr>
-      <w:r>
-        <w:rPr>
-          <w:rFonts w:ascii="Times New Roman" w:hAnsi="Times New Roman" w:cs="Times New Roman"/>
-          <w:i/>
-          <w:iCs/>
-          <w:sz w:val="24"/>
-          <w:szCs w:val="24"/>
-        </w:rPr>
-        <w:t>(TBD)</w:t>
-      </w:r>
-    </w:p>
-    <w:p>
-      <w:pPr>
-        <w:spacing w:after="0" w:line="240" w:lineRule="auto"/>
-        <w:rPr>
           <w:rFonts w:ascii="Times New Roman" w:eastAsia="Times New Roman" w:hAnsi="Times New Roman" w:cs="Times New Roman"/>
           <w:kern w:val="0"/>
           <w:sz w:val="24"/>
@@ -18288,6 +18266,30 @@
           <w14:ligatures w14:val="none"/>
         </w:rPr>
       </w:pPr>
+      <w:r>
+        <w:rPr>
+          <w:rFonts w:ascii="Times New Roman" w:hAnsi="Times New Roman" w:cs="Times New Roman"/>
+          <w:sz w:val="24"/>
+          <w:szCs w:val="24"/>
+        </w:rPr>
+        <w:t>A CITATION.cff file is included in the Github repository for this program</w:t>
+      </w:r>
+      <w:r>
+        <w:rPr>
+          <w:rFonts w:ascii="Times New Roman" w:hAnsi="Times New Roman" w:cs="Times New Roman"/>
+          <w:sz w:val="24"/>
+          <w:szCs w:val="24"/>
+        </w:rPr>
+        <w:t xml:space="preserve">, which adds a widget on the Github page for easily citing this software. </w:t>
+      </w:r>
+      <w:r>
+        <w:rPr>
+          <w:rFonts w:ascii="Times New Roman" w:hAnsi="Times New Roman" w:cs="Times New Roman"/>
+          <w:sz w:val="24"/>
+          <w:szCs w:val="24"/>
+        </w:rPr>
+        <w:t>If you decide to cite this software, please ensure that you have cited the above packages and authors as well.</w:t>
+      </w:r>
     </w:p>
     <w:p>
       <w:pPr>
@@ -18461,7 +18463,7 @@
             <w:rPr>
               <w:noProof/>
             </w:rPr>
-            <w:t>License</w:t>
+            <w:t>Package Requirements</w:t>
           </w:r>
         </w:fldSimple>
         <w:r>
@@ -18533,7 +18535,7 @@
             <w:rPr>
               <w:noProof/>
             </w:rPr>
-            <w:t>Function - Batch</w:t>
+            <w:t>Function - Event Pick</w:t>
           </w:r>
         </w:fldSimple>
         <w:r>
@@ -18600,7 +18602,7 @@
             <w:rPr>
               <w:noProof/>
             </w:rPr>
-            <w:t>Function - Event Compile</w:t>
+            <w:t>Function – Ensemble</w:t>
           </w:r>
         </w:fldSimple>
         <w:r>
@@ -18740,7 +18742,7 @@
             <w:rPr>
               <w:noProof/>
             </w:rPr>
-            <w:t>Function – SPM</w:t>
+            <w:t>Suggested Citations</w:t>
           </w:r>
         </w:fldSimple>
         <w:r>

</xml_diff>

<commit_message>
Fixing example file variable names for consistency.
</commit_message>
<xml_diff>
--- a/BiomechanicsToolbox.docx
+++ b/BiomechanicsToolbox.docx
@@ -1887,7 +1887,16 @@
           <w:sz w:val="24"/>
           <w:szCs w:val="24"/>
         </w:rPr>
-        <w:t xml:space="preserve">. In particular, </w:t>
+        <w:t xml:space="preserve">. </w:t>
+      </w:r>
+      <w:proofErr w:type="gramStart"/>
+      <w:r>
+        <w:rPr>
+          <w:rFonts w:ascii="Times New Roman" w:hAnsi="Times New Roman" w:cs="Times New Roman"/>
+          <w:sz w:val="24"/>
+          <w:szCs w:val="24"/>
+        </w:rPr>
+        <w:t xml:space="preserve">In particular, </w:t>
       </w:r>
       <w:r>
         <w:rPr>
@@ -1902,6 +1911,7 @@
         </w:rPr>
         <w:t>Biomechanics</w:t>
       </w:r>
+      <w:proofErr w:type="gramEnd"/>
       <w:r>
         <w:rPr>
           <w:rStyle w:val="Strong"/>
@@ -2219,7 +2229,15 @@
         <w:t>Toolbox</w:t>
       </w:r>
       <w:r>
-        <w:t xml:space="preserve"> is distributed in the hope that it will be useful, but WITHOUT ANY WARRANTY; without even the implied warranty of MERCHANTABILITY or FITNESS FOR A PARTICULAR PURPOSE. See the GNU General Public License for more details.</w:t>
+        <w:t xml:space="preserve"> is distributed in the hope that it will be useful, but WITHOUT ANY </w:t>
+      </w:r>
+      <w:proofErr w:type="gramStart"/>
+      <w:r>
+        <w:t>WARRANTY;</w:t>
+      </w:r>
+      <w:proofErr w:type="gramEnd"/>
+      <w:r>
+        <w:t xml:space="preserve"> without even the implied warranty of MERCHANTABILITY or FITNESS FOR A PARTICULAR PURPOSE. See the GNU General Public License for more details.</w:t>
       </w:r>
     </w:p>
     <w:p>
@@ -3004,8 +3022,36 @@
           <w:sz w:val="24"/>
           <w:szCs w:val="24"/>
         </w:rPr>
-        <w:t xml:space="preserve"> “HipAngle” and “KneePower</w:t>
-      </w:r>
+        <w:t xml:space="preserve"> “</w:t>
+      </w:r>
+      <w:proofErr w:type="spellStart"/>
+      <w:r>
+        <w:rPr>
+          <w:rFonts w:ascii="Times New Roman" w:hAnsi="Times New Roman" w:cs="Times New Roman"/>
+          <w:sz w:val="24"/>
+          <w:szCs w:val="24"/>
+        </w:rPr>
+        <w:t>HipAngle</w:t>
+      </w:r>
+      <w:proofErr w:type="spellEnd"/>
+      <w:r>
+        <w:rPr>
+          <w:rFonts w:ascii="Times New Roman" w:hAnsi="Times New Roman" w:cs="Times New Roman"/>
+          <w:sz w:val="24"/>
+          <w:szCs w:val="24"/>
+        </w:rPr>
+        <w:t>” and “</w:t>
+      </w:r>
+      <w:proofErr w:type="spellStart"/>
+      <w:r>
+        <w:rPr>
+          <w:rFonts w:ascii="Times New Roman" w:hAnsi="Times New Roman" w:cs="Times New Roman"/>
+          <w:sz w:val="24"/>
+          <w:szCs w:val="24"/>
+        </w:rPr>
+        <w:t>KneePower</w:t>
+      </w:r>
+      <w:proofErr w:type="spellEnd"/>
       <w:r>
         <w:rPr>
           <w:rFonts w:ascii="Times New Roman" w:hAnsi="Times New Roman" w:cs="Times New Roman"/>
@@ -3064,7 +3110,25 @@
           <w:sz w:val="24"/>
           <w:szCs w:val="24"/>
         </w:rPr>
-        <w:t xml:space="preserve">Additionally, script files using the V3D ‘Export_Data_to_ASCII’ pipeline command should ideally export </w:t>
+        <w:t>Additionally, script files using the V3D ‘</w:t>
+      </w:r>
+      <w:proofErr w:type="spellStart"/>
+      <w:r>
+        <w:rPr>
+          <w:rFonts w:ascii="Times New Roman" w:hAnsi="Times New Roman" w:cs="Times New Roman"/>
+          <w:sz w:val="24"/>
+          <w:szCs w:val="24"/>
+        </w:rPr>
+        <w:t>Export_Data_to_ASCII</w:t>
+      </w:r>
+      <w:proofErr w:type="spellEnd"/>
+      <w:r>
+        <w:rPr>
+          <w:rFonts w:ascii="Times New Roman" w:hAnsi="Times New Roman" w:cs="Times New Roman"/>
+          <w:sz w:val="24"/>
+          <w:szCs w:val="24"/>
+        </w:rPr>
+        <w:t xml:space="preserve">’ pipeline command should ideally export </w:t>
       </w:r>
       <w:r>
         <w:rPr>
@@ -3331,8 +3395,20 @@
           <w:szCs w:val="20"/>
           <w14:ligatures w14:val="none"/>
         </w:rPr>
-        <w:t>pip install -r ToolboxRequirements.txt</w:t>
-      </w:r>
+        <w:t xml:space="preserve">pip install -r </w:t>
+      </w:r>
+      <w:proofErr w:type="gramStart"/>
+      <w:r>
+        <w:rPr>
+          <w:rFonts w:ascii="Times New Roman" w:eastAsia="Times New Roman" w:hAnsi="Times New Roman" w:cs="Times New Roman"/>
+          <w:kern w:val="0"/>
+          <w:sz w:val="20"/>
+          <w:szCs w:val="20"/>
+          <w14:ligatures w14:val="none"/>
+        </w:rPr>
+        <w:t>ToolboxRequirements.txt</w:t>
+      </w:r>
+      <w:proofErr w:type="gramEnd"/>
     </w:p>
     <w:p>
       <w:pPr>
@@ -3388,11 +3464,19 @@
           <w:rFonts w:ascii="Times New Roman" w:hAnsi="Times New Roman" w:cs="Times New Roman"/>
         </w:rPr>
       </w:pPr>
-      <w:r>
-        <w:rPr>
-          <w:rFonts w:ascii="Times New Roman" w:hAnsi="Times New Roman" w:cs="Times New Roman"/>
-        </w:rPr>
-        <w:t>contourpy==1.2.0</w:t>
+      <w:proofErr w:type="spellStart"/>
+      <w:r>
+        <w:rPr>
+          <w:rFonts w:ascii="Times New Roman" w:hAnsi="Times New Roman" w:cs="Times New Roman"/>
+        </w:rPr>
+        <w:t>contourpy</w:t>
+      </w:r>
+      <w:proofErr w:type="spellEnd"/>
+      <w:r>
+        <w:rPr>
+          <w:rFonts w:ascii="Times New Roman" w:hAnsi="Times New Roman" w:cs="Times New Roman"/>
+        </w:rPr>
+        <w:t>==1.2.0</w:t>
       </w:r>
     </w:p>
     <w:p>
@@ -3416,11 +3500,19 @@
           <w:rFonts w:ascii="Times New Roman" w:hAnsi="Times New Roman" w:cs="Times New Roman"/>
         </w:rPr>
       </w:pPr>
-      <w:r>
-        <w:rPr>
-          <w:rFonts w:ascii="Times New Roman" w:hAnsi="Times New Roman" w:cs="Times New Roman"/>
-        </w:rPr>
-        <w:t>fonttools==4.45.1</w:t>
+      <w:proofErr w:type="spellStart"/>
+      <w:r>
+        <w:rPr>
+          <w:rFonts w:ascii="Times New Roman" w:hAnsi="Times New Roman" w:cs="Times New Roman"/>
+        </w:rPr>
+        <w:t>fonttools</w:t>
+      </w:r>
+      <w:proofErr w:type="spellEnd"/>
+      <w:r>
+        <w:rPr>
+          <w:rFonts w:ascii="Times New Roman" w:hAnsi="Times New Roman" w:cs="Times New Roman"/>
+        </w:rPr>
+        <w:t>==4.45.1</w:t>
       </w:r>
     </w:p>
     <w:p>
@@ -3430,11 +3522,19 @@
           <w:rFonts w:ascii="Times New Roman" w:hAnsi="Times New Roman" w:cs="Times New Roman"/>
         </w:rPr>
       </w:pPr>
-      <w:r>
-        <w:rPr>
-          <w:rFonts w:ascii="Times New Roman" w:hAnsi="Times New Roman" w:cs="Times New Roman"/>
-        </w:rPr>
-        <w:t>kiwisolver==1.4.5</w:t>
+      <w:proofErr w:type="spellStart"/>
+      <w:r>
+        <w:rPr>
+          <w:rFonts w:ascii="Times New Roman" w:hAnsi="Times New Roman" w:cs="Times New Roman"/>
+        </w:rPr>
+        <w:t>kiwisolver</w:t>
+      </w:r>
+      <w:proofErr w:type="spellEnd"/>
+      <w:r>
+        <w:rPr>
+          <w:rFonts w:ascii="Times New Roman" w:hAnsi="Times New Roman" w:cs="Times New Roman"/>
+        </w:rPr>
+        <w:t>==1.4.5</w:t>
       </w:r>
     </w:p>
     <w:p>
@@ -3458,11 +3558,19 @@
           <w:rFonts w:ascii="Times New Roman" w:hAnsi="Times New Roman" w:cs="Times New Roman"/>
         </w:rPr>
       </w:pPr>
-      <w:r>
-        <w:rPr>
-          <w:rFonts w:ascii="Times New Roman" w:hAnsi="Times New Roman" w:cs="Times New Roman"/>
-        </w:rPr>
-        <w:t>numpy==1.26.2</w:t>
+      <w:proofErr w:type="spellStart"/>
+      <w:r>
+        <w:rPr>
+          <w:rFonts w:ascii="Times New Roman" w:hAnsi="Times New Roman" w:cs="Times New Roman"/>
+        </w:rPr>
+        <w:t>numpy</w:t>
+      </w:r>
+      <w:proofErr w:type="spellEnd"/>
+      <w:r>
+        <w:rPr>
+          <w:rFonts w:ascii="Times New Roman" w:hAnsi="Times New Roman" w:cs="Times New Roman"/>
+        </w:rPr>
+        <w:t>==1.26.2</w:t>
       </w:r>
     </w:p>
     <w:p>
@@ -3514,11 +3622,19 @@
           <w:rFonts w:ascii="Times New Roman" w:hAnsi="Times New Roman" w:cs="Times New Roman"/>
         </w:rPr>
       </w:pPr>
-      <w:r>
-        <w:rPr>
-          <w:rFonts w:ascii="Times New Roman" w:hAnsi="Times New Roman" w:cs="Times New Roman"/>
-        </w:rPr>
-        <w:t>pyparsing==3.1.1</w:t>
+      <w:proofErr w:type="spellStart"/>
+      <w:r>
+        <w:rPr>
+          <w:rFonts w:ascii="Times New Roman" w:hAnsi="Times New Roman" w:cs="Times New Roman"/>
+        </w:rPr>
+        <w:t>pyparsing</w:t>
+      </w:r>
+      <w:proofErr w:type="spellEnd"/>
+      <w:r>
+        <w:rPr>
+          <w:rFonts w:ascii="Times New Roman" w:hAnsi="Times New Roman" w:cs="Times New Roman"/>
+        </w:rPr>
+        <w:t>==3.1.1</w:t>
       </w:r>
     </w:p>
     <w:p>
@@ -3532,7 +3648,21 @@
         <w:rPr>
           <w:rFonts w:ascii="Times New Roman" w:hAnsi="Times New Roman" w:cs="Times New Roman"/>
         </w:rPr>
-        <w:t>python-dateutil==2.8.2</w:t>
+        <w:t>python-</w:t>
+      </w:r>
+      <w:proofErr w:type="spellStart"/>
+      <w:r>
+        <w:rPr>
+          <w:rFonts w:ascii="Times New Roman" w:hAnsi="Times New Roman" w:cs="Times New Roman"/>
+        </w:rPr>
+        <w:t>dateutil</w:t>
+      </w:r>
+      <w:proofErr w:type="spellEnd"/>
+      <w:r>
+        <w:rPr>
+          <w:rFonts w:ascii="Times New Roman" w:hAnsi="Times New Roman" w:cs="Times New Roman"/>
+        </w:rPr>
+        <w:t>==2.8.2</w:t>
       </w:r>
     </w:p>
     <w:p>
@@ -3542,11 +3672,19 @@
           <w:rFonts w:ascii="Times New Roman" w:hAnsi="Times New Roman" w:cs="Times New Roman"/>
         </w:rPr>
       </w:pPr>
-      <w:r>
-        <w:rPr>
-          <w:rFonts w:ascii="Times New Roman" w:hAnsi="Times New Roman" w:cs="Times New Roman"/>
-        </w:rPr>
-        <w:t>pytz==2023.3.post1</w:t>
+      <w:proofErr w:type="spellStart"/>
+      <w:r>
+        <w:rPr>
+          <w:rFonts w:ascii="Times New Roman" w:hAnsi="Times New Roman" w:cs="Times New Roman"/>
+        </w:rPr>
+        <w:t>pytz</w:t>
+      </w:r>
+      <w:proofErr w:type="spellEnd"/>
+      <w:r>
+        <w:rPr>
+          <w:rFonts w:ascii="Times New Roman" w:hAnsi="Times New Roman" w:cs="Times New Roman"/>
+        </w:rPr>
+        <w:t>==2023.3.post1</w:t>
       </w:r>
     </w:p>
     <w:p>
@@ -3570,11 +3708,19 @@
           <w:rFonts w:ascii="Times New Roman" w:hAnsi="Times New Roman" w:cs="Times New Roman"/>
         </w:rPr>
       </w:pPr>
-      <w:r>
-        <w:rPr>
-          <w:rFonts w:ascii="Times New Roman" w:hAnsi="Times New Roman" w:cs="Times New Roman"/>
-        </w:rPr>
-        <w:t>scipy==1.11.4</w:t>
+      <w:proofErr w:type="spellStart"/>
+      <w:r>
+        <w:rPr>
+          <w:rFonts w:ascii="Times New Roman" w:hAnsi="Times New Roman" w:cs="Times New Roman"/>
+        </w:rPr>
+        <w:t>scipy</w:t>
+      </w:r>
+      <w:proofErr w:type="spellEnd"/>
+      <w:r>
+        <w:rPr>
+          <w:rFonts w:ascii="Times New Roman" w:hAnsi="Times New Roman" w:cs="Times New Roman"/>
+        </w:rPr>
+        <w:t>==1.11.4</w:t>
       </w:r>
     </w:p>
     <w:p>
@@ -3612,11 +3758,19 @@
           <w:rFonts w:ascii="Times New Roman" w:hAnsi="Times New Roman" w:cs="Times New Roman"/>
         </w:rPr>
       </w:pPr>
-      <w:r>
-        <w:rPr>
-          <w:rFonts w:ascii="Times New Roman" w:hAnsi="Times New Roman" w:cs="Times New Roman"/>
-        </w:rPr>
-        <w:t>ttkbootstrap==1.10.1</w:t>
+      <w:proofErr w:type="spellStart"/>
+      <w:r>
+        <w:rPr>
+          <w:rFonts w:ascii="Times New Roman" w:hAnsi="Times New Roman" w:cs="Times New Roman"/>
+        </w:rPr>
+        <w:t>ttkbootstrap</w:t>
+      </w:r>
+      <w:proofErr w:type="spellEnd"/>
+      <w:r>
+        <w:rPr>
+          <w:rFonts w:ascii="Times New Roman" w:hAnsi="Times New Roman" w:cs="Times New Roman"/>
+        </w:rPr>
+        <w:t>==1.10.1</w:t>
       </w:r>
     </w:p>
     <w:p>
@@ -3626,11 +3780,19 @@
           <w:rFonts w:ascii="Times New Roman" w:hAnsi="Times New Roman" w:cs="Times New Roman"/>
         </w:rPr>
       </w:pPr>
-      <w:r>
-        <w:rPr>
-          <w:rFonts w:ascii="Times New Roman" w:hAnsi="Times New Roman" w:cs="Times New Roman"/>
-        </w:rPr>
-        <w:t>tzdata==2023.3</w:t>
+      <w:proofErr w:type="spellStart"/>
+      <w:r>
+        <w:rPr>
+          <w:rFonts w:ascii="Times New Roman" w:hAnsi="Times New Roman" w:cs="Times New Roman"/>
+        </w:rPr>
+        <w:t>tzdata</w:t>
+      </w:r>
+      <w:proofErr w:type="spellEnd"/>
+      <w:r>
+        <w:rPr>
+          <w:rFonts w:ascii="Times New Roman" w:hAnsi="Times New Roman" w:cs="Times New Roman"/>
+        </w:rPr>
+        <w:t>==2023.3</w:t>
       </w:r>
     </w:p>
     <w:p>
@@ -6142,7 +6304,25 @@
           <w:sz w:val="24"/>
           <w:szCs w:val="24"/>
         </w:rPr>
-        <w:t>by naming them as S1C1, S1C2, etc within the script. This function will then iterate over the script and replace the subject number and model file based on the additional inputs below.</w:t>
+        <w:t xml:space="preserve">by naming them as S1C1, S1C2, </w:t>
+      </w:r>
+      <w:proofErr w:type="spellStart"/>
+      <w:r>
+        <w:rPr>
+          <w:rFonts w:ascii="Times New Roman" w:hAnsi="Times New Roman" w:cs="Times New Roman"/>
+          <w:sz w:val="24"/>
+          <w:szCs w:val="24"/>
+        </w:rPr>
+        <w:t>etc</w:t>
+      </w:r>
+      <w:proofErr w:type="spellEnd"/>
+      <w:r>
+        <w:rPr>
+          <w:rFonts w:ascii="Times New Roman" w:hAnsi="Times New Roman" w:cs="Times New Roman"/>
+          <w:sz w:val="24"/>
+          <w:szCs w:val="24"/>
+        </w:rPr>
+        <w:t xml:space="preserve"> within the script. This function will then iterate over the script and replace the subject number and model file based on the additional inputs below.</w:t>
       </w:r>
     </w:p>
     <w:p>
@@ -6410,7 +6590,25 @@
           <w:sz w:val="24"/>
           <w:szCs w:val="24"/>
         </w:rPr>
-        <w:t xml:space="preserve">Model Template File (string): Specify the full path to the Visual 3D model file (.mdh) </w:t>
+        <w:t>Model Template File (string): Specify the full path to the Visual 3D model file (.</w:t>
+      </w:r>
+      <w:proofErr w:type="spellStart"/>
+      <w:r>
+        <w:rPr>
+          <w:rFonts w:ascii="Times New Roman" w:hAnsi="Times New Roman" w:cs="Times New Roman"/>
+          <w:sz w:val="24"/>
+          <w:szCs w:val="24"/>
+        </w:rPr>
+        <w:t>mdh</w:t>
+      </w:r>
+      <w:proofErr w:type="spellEnd"/>
+      <w:r>
+        <w:rPr>
+          <w:rFonts w:ascii="Times New Roman" w:hAnsi="Times New Roman" w:cs="Times New Roman"/>
+          <w:sz w:val="24"/>
+          <w:szCs w:val="24"/>
+        </w:rPr>
+        <w:t xml:space="preserve">) </w:t>
       </w:r>
       <w:r>
         <w:rPr>
@@ -8713,7 +8911,25 @@
           <w:sz w:val="24"/>
           <w:szCs w:val="24"/>
         </w:rPr>
-        <w:t xml:space="preserve">doing a Quality Check on subject “1” in the later functions </w:t>
+        <w:t xml:space="preserve">doing a Quality Check on subject “1” in the later </w:t>
+      </w:r>
+      <w:proofErr w:type="gramStart"/>
+      <w:r>
+        <w:rPr>
+          <w:rFonts w:ascii="Times New Roman" w:hAnsi="Times New Roman" w:cs="Times New Roman"/>
+          <w:sz w:val="24"/>
+          <w:szCs w:val="24"/>
+        </w:rPr>
+        <w:t>functions</w:t>
+      </w:r>
+      <w:proofErr w:type="gramEnd"/>
+      <w:r>
+        <w:rPr>
+          <w:rFonts w:ascii="Times New Roman" w:hAnsi="Times New Roman" w:cs="Times New Roman"/>
+          <w:sz w:val="24"/>
+          <w:szCs w:val="24"/>
+        </w:rPr>
+        <w:t xml:space="preserve"> </w:t>
       </w:r>
       <w:r>
         <w:rPr>
@@ -9791,7 +10007,7 @@
           <w:noProof/>
         </w:rPr>
         <w:drawing>
-          <wp:inline distT="0" distB="0" distL="0" distR="0" wp14:anchorId="25755D11" wp14:editId="61034A87">
+          <wp:inline distT="0" distB="0" distL="0" distR="0" wp14:anchorId="25755D11" wp14:editId="422A2990">
             <wp:extent cx="2737326" cy="2893483"/>
             <wp:effectExtent l="19050" t="19050" r="25400" b="21590"/>
             <wp:docPr id="896299155" name="Picture 11"/>
@@ -9918,7 +10134,7 @@
           <w:noProof/>
         </w:rPr>
         <w:drawing>
-          <wp:inline distT="0" distB="0" distL="0" distR="0" wp14:anchorId="2A2AAD09" wp14:editId="3A90D334">
+          <wp:inline distT="0" distB="0" distL="0" distR="0" wp14:anchorId="2A2AAD09" wp14:editId="077C2F2B">
             <wp:extent cx="2710725" cy="2847975"/>
             <wp:effectExtent l="19050" t="19050" r="13970" b="9525"/>
             <wp:docPr id="1497331714" name="Picture 1"/>
@@ -10203,7 +10419,25 @@
           <w:sz w:val="24"/>
           <w:szCs w:val="24"/>
         </w:rPr>
-        <w:t xml:space="preserve">naming maximum Ankle Power Max 1 at a certain point, the time series may generate a local maxima that is undesirable. In this case, the event can be cleared. Figure </w:t>
+        <w:t xml:space="preserve">naming maximum Ankle Power Max 1 at a certain point, the time series may generate a </w:t>
+      </w:r>
+      <w:proofErr w:type="gramStart"/>
+      <w:r>
+        <w:rPr>
+          <w:rFonts w:ascii="Times New Roman" w:hAnsi="Times New Roman" w:cs="Times New Roman"/>
+          <w:sz w:val="24"/>
+          <w:szCs w:val="24"/>
+        </w:rPr>
+        <w:t>local maxima</w:t>
+      </w:r>
+      <w:proofErr w:type="gramEnd"/>
+      <w:r>
+        <w:rPr>
+          <w:rFonts w:ascii="Times New Roman" w:hAnsi="Times New Roman" w:cs="Times New Roman"/>
+          <w:sz w:val="24"/>
+          <w:szCs w:val="24"/>
+        </w:rPr>
+        <w:t xml:space="preserve"> that is undesirable. In this case, the event can be cleared. Figure </w:t>
       </w:r>
       <w:r>
         <w:rPr>
@@ -11952,15 +12186,51 @@
           <w:sz w:val="24"/>
           <w:szCs w:val="24"/>
         </w:rPr>
-        <w:t xml:space="preserve">Why are there NaNs in Figure 28? </w:t>
-      </w:r>
-      <w:r>
-        <w:rPr>
-          <w:rFonts w:ascii="Times New Roman" w:hAnsi="Times New Roman" w:cs="Times New Roman"/>
-          <w:sz w:val="24"/>
-          <w:szCs w:val="24"/>
-        </w:rPr>
-        <w:t xml:space="preserve">The NaNs here represent an event that was not automatically found by the program </w:t>
+        <w:t xml:space="preserve">Why are there </w:t>
+      </w:r>
+      <w:proofErr w:type="spellStart"/>
+      <w:r>
+        <w:rPr>
+          <w:rFonts w:ascii="Times New Roman" w:hAnsi="Times New Roman" w:cs="Times New Roman"/>
+          <w:sz w:val="24"/>
+          <w:szCs w:val="24"/>
+        </w:rPr>
+        <w:t>NaNs</w:t>
+      </w:r>
+      <w:proofErr w:type="spellEnd"/>
+      <w:r>
+        <w:rPr>
+          <w:rFonts w:ascii="Times New Roman" w:hAnsi="Times New Roman" w:cs="Times New Roman"/>
+          <w:sz w:val="24"/>
+          <w:szCs w:val="24"/>
+        </w:rPr>
+        <w:t xml:space="preserve"> in Figure 28? </w:t>
+      </w:r>
+      <w:r>
+        <w:rPr>
+          <w:rFonts w:ascii="Times New Roman" w:hAnsi="Times New Roman" w:cs="Times New Roman"/>
+          <w:sz w:val="24"/>
+          <w:szCs w:val="24"/>
+        </w:rPr>
+        <w:t xml:space="preserve">The </w:t>
+      </w:r>
+      <w:proofErr w:type="spellStart"/>
+      <w:r>
+        <w:rPr>
+          <w:rFonts w:ascii="Times New Roman" w:hAnsi="Times New Roman" w:cs="Times New Roman"/>
+          <w:sz w:val="24"/>
+          <w:szCs w:val="24"/>
+        </w:rPr>
+        <w:t>NaNs</w:t>
+      </w:r>
+      <w:proofErr w:type="spellEnd"/>
+      <w:r>
+        <w:rPr>
+          <w:rFonts w:ascii="Times New Roman" w:hAnsi="Times New Roman" w:cs="Times New Roman"/>
+          <w:sz w:val="24"/>
+          <w:szCs w:val="24"/>
+        </w:rPr>
+        <w:t xml:space="preserve"> here represent an event that was not automatically found by the program </w:t>
       </w:r>
       <w:r>
         <w:rPr>
@@ -12428,7 +12698,61 @@
           <w:sz w:val="24"/>
           <w:szCs w:val="24"/>
         </w:rPr>
-        <w:t>Why are there NaNs in Figure 30? This function will not generate a number output unless all trials of all subjects for a given variable, type, and event are present. For example, if I had Value Max 1 of the Right_Ankle_Angle_X for 7 of my 8 subjects, the output will be NaN. This is done so that you do not go ahead with an average value that may only be derived from a subset of your subjects.</w:t>
+        <w:t xml:space="preserve">Why are there </w:t>
+      </w:r>
+      <w:proofErr w:type="spellStart"/>
+      <w:r>
+        <w:rPr>
+          <w:rFonts w:ascii="Times New Roman" w:hAnsi="Times New Roman" w:cs="Times New Roman"/>
+          <w:sz w:val="24"/>
+          <w:szCs w:val="24"/>
+        </w:rPr>
+        <w:t>NaNs</w:t>
+      </w:r>
+      <w:proofErr w:type="spellEnd"/>
+      <w:r>
+        <w:rPr>
+          <w:rFonts w:ascii="Times New Roman" w:hAnsi="Times New Roman" w:cs="Times New Roman"/>
+          <w:sz w:val="24"/>
+          <w:szCs w:val="24"/>
+        </w:rPr>
+        <w:t xml:space="preserve"> in Figure 30? This function will not generate a number output unless all trials of all subjects for a given variable, type, and event are present. For example, if I had Value Max 1 of the </w:t>
+      </w:r>
+      <w:proofErr w:type="spellStart"/>
+      <w:r>
+        <w:rPr>
+          <w:rFonts w:ascii="Times New Roman" w:hAnsi="Times New Roman" w:cs="Times New Roman"/>
+          <w:sz w:val="24"/>
+          <w:szCs w:val="24"/>
+        </w:rPr>
+        <w:t>Right_Ankle_Angle_X</w:t>
+      </w:r>
+      <w:proofErr w:type="spellEnd"/>
+      <w:r>
+        <w:rPr>
+          <w:rFonts w:ascii="Times New Roman" w:hAnsi="Times New Roman" w:cs="Times New Roman"/>
+          <w:sz w:val="24"/>
+          <w:szCs w:val="24"/>
+        </w:rPr>
+        <w:t xml:space="preserve"> for 7 of my 8 subjects, the output </w:t>
+      </w:r>
+      <w:proofErr w:type="gramStart"/>
+      <w:r>
+        <w:rPr>
+          <w:rFonts w:ascii="Times New Roman" w:hAnsi="Times New Roman" w:cs="Times New Roman"/>
+          <w:sz w:val="24"/>
+          <w:szCs w:val="24"/>
+        </w:rPr>
+        <w:t>will</w:t>
+      </w:r>
+      <w:proofErr w:type="gramEnd"/>
+      <w:r>
+        <w:rPr>
+          <w:rFonts w:ascii="Times New Roman" w:hAnsi="Times New Roman" w:cs="Times New Roman"/>
+          <w:sz w:val="24"/>
+          <w:szCs w:val="24"/>
+        </w:rPr>
+        <w:t xml:space="preserve"> be NaN. This is done so that you do not go ahead with an average value that may only be derived from a subset of your subjects.</w:t>
       </w:r>
     </w:p>
     <w:p>
@@ -13180,7 +13504,7 @@
           <w:noProof/>
         </w:rPr>
         <w:drawing>
-          <wp:inline distT="0" distB="0" distL="0" distR="0" wp14:anchorId="45FC6FF1" wp14:editId="2F8C75D2">
+          <wp:inline distT="0" distB="0" distL="0" distR="0" wp14:anchorId="45FC6FF1" wp14:editId="1D3B5016">
             <wp:extent cx="4600879" cy="4103370"/>
             <wp:effectExtent l="19050" t="19050" r="28575" b="11430"/>
             <wp:docPr id="1229102105" name="Picture 70"/>
@@ -15412,7 +15736,25 @@
           <w:sz w:val="24"/>
           <w:szCs w:val="24"/>
         </w:rPr>
-        <w:t xml:space="preserve"> Two group test.</w:t>
+        <w:t xml:space="preserve"> Two group </w:t>
+      </w:r>
+      <w:proofErr w:type="gramStart"/>
+      <w:r>
+        <w:rPr>
+          <w:rFonts w:ascii="Times New Roman" w:hAnsi="Times New Roman" w:cs="Times New Roman"/>
+          <w:sz w:val="24"/>
+          <w:szCs w:val="24"/>
+        </w:rPr>
+        <w:t>test</w:t>
+      </w:r>
+      <w:proofErr w:type="gramEnd"/>
+      <w:r>
+        <w:rPr>
+          <w:rFonts w:ascii="Times New Roman" w:hAnsi="Times New Roman" w:cs="Times New Roman"/>
+          <w:sz w:val="24"/>
+          <w:szCs w:val="24"/>
+        </w:rPr>
+        <w:t>.</w:t>
       </w:r>
       <w:r>
         <w:rPr>
@@ -15560,7 +15902,25 @@
           <w:sz w:val="24"/>
           <w:szCs w:val="24"/>
         </w:rPr>
-        <w:t xml:space="preserve">Three group test. </w:t>
+        <w:t xml:space="preserve">Three group </w:t>
+      </w:r>
+      <w:proofErr w:type="gramStart"/>
+      <w:r>
+        <w:rPr>
+          <w:rFonts w:ascii="Times New Roman" w:hAnsi="Times New Roman" w:cs="Times New Roman"/>
+          <w:sz w:val="24"/>
+          <w:szCs w:val="24"/>
+        </w:rPr>
+        <w:t>test</w:t>
+      </w:r>
+      <w:proofErr w:type="gramEnd"/>
+      <w:r>
+        <w:rPr>
+          <w:rFonts w:ascii="Times New Roman" w:hAnsi="Times New Roman" w:cs="Times New Roman"/>
+          <w:sz w:val="24"/>
+          <w:szCs w:val="24"/>
+        </w:rPr>
+        <w:t xml:space="preserve">. </w:t>
       </w:r>
       <w:r>
         <w:rPr>
@@ -17828,7 +18188,25 @@
           <w:sz w:val="24"/>
           <w:szCs w:val="24"/>
         </w:rPr>
-        <w:t xml:space="preserve"> repository under the “ExampleFiles” folder. These contain subfolders </w:t>
+        <w:t xml:space="preserve"> repository under the “</w:t>
+      </w:r>
+      <w:proofErr w:type="spellStart"/>
+      <w:r>
+        <w:rPr>
+          <w:rFonts w:ascii="Times New Roman" w:hAnsi="Times New Roman" w:cs="Times New Roman"/>
+          <w:sz w:val="24"/>
+          <w:szCs w:val="24"/>
+        </w:rPr>
+        <w:t>ExampleFiles</w:t>
+      </w:r>
+      <w:proofErr w:type="spellEnd"/>
+      <w:r>
+        <w:rPr>
+          <w:rFonts w:ascii="Times New Roman" w:hAnsi="Times New Roman" w:cs="Times New Roman"/>
+          <w:sz w:val="24"/>
+          <w:szCs w:val="24"/>
+        </w:rPr>
+        <w:t xml:space="preserve">” folder. These contain subfolders </w:t>
       </w:r>
       <w:r>
         <w:rPr>
@@ -17844,7 +18222,25 @@
           <w:sz w:val="24"/>
           <w:szCs w:val="24"/>
         </w:rPr>
-        <w:t xml:space="preserve">Additionally, example outputs have been provided that result from using the given inputs in the functions so you can test </w:t>
+        <w:t xml:space="preserve">Additionally, example outputs have been </w:t>
+      </w:r>
+      <w:proofErr w:type="gramStart"/>
+      <w:r>
+        <w:rPr>
+          <w:rFonts w:ascii="Times New Roman" w:hAnsi="Times New Roman" w:cs="Times New Roman"/>
+          <w:sz w:val="24"/>
+          <w:szCs w:val="24"/>
+        </w:rPr>
+        <w:t>provided that</w:t>
+      </w:r>
+      <w:proofErr w:type="gramEnd"/>
+      <w:r>
+        <w:rPr>
+          <w:rFonts w:ascii="Times New Roman" w:hAnsi="Times New Roman" w:cs="Times New Roman"/>
+          <w:sz w:val="24"/>
+          <w:szCs w:val="24"/>
+        </w:rPr>
+        <w:t xml:space="preserve"> result from using the given inputs in the functions so you can test </w:t>
       </w:r>
       <w:r>
         <w:rPr>
@@ -18146,6 +18542,7 @@
         </w:rPr>
         <w:t xml:space="preserve">Pataky TC. One-dimensional statistical parametric mapping in Python. </w:t>
       </w:r>
+      <w:proofErr w:type="spellStart"/>
       <w:r>
         <w:rPr>
           <w:rFonts w:ascii="Times New Roman" w:eastAsia="Times New Roman" w:hAnsi="Times New Roman" w:cs="Times New Roman"/>
@@ -18156,7 +18553,46 @@
           <w:szCs w:val="24"/>
           <w14:ligatures w14:val="none"/>
         </w:rPr>
-        <w:t>Comput Methods Biomech Biomed Engin</w:t>
+        <w:t>Comput</w:t>
+      </w:r>
+      <w:proofErr w:type="spellEnd"/>
+      <w:r>
+        <w:rPr>
+          <w:rFonts w:ascii="Times New Roman" w:eastAsia="Times New Roman" w:hAnsi="Times New Roman" w:cs="Times New Roman"/>
+          <w:i/>
+          <w:iCs/>
+          <w:kern w:val="0"/>
+          <w:sz w:val="24"/>
+          <w:szCs w:val="24"/>
+          <w14:ligatures w14:val="none"/>
+        </w:rPr>
+        <w:t xml:space="preserve"> Methods </w:t>
+      </w:r>
+      <w:proofErr w:type="spellStart"/>
+      <w:r>
+        <w:rPr>
+          <w:rFonts w:ascii="Times New Roman" w:eastAsia="Times New Roman" w:hAnsi="Times New Roman" w:cs="Times New Roman"/>
+          <w:i/>
+          <w:iCs/>
+          <w:kern w:val="0"/>
+          <w:sz w:val="24"/>
+          <w:szCs w:val="24"/>
+          <w14:ligatures w14:val="none"/>
+        </w:rPr>
+        <w:t>Biomech</w:t>
+      </w:r>
+      <w:proofErr w:type="spellEnd"/>
+      <w:r>
+        <w:rPr>
+          <w:rFonts w:ascii="Times New Roman" w:eastAsia="Times New Roman" w:hAnsi="Times New Roman" w:cs="Times New Roman"/>
+          <w:i/>
+          <w:iCs/>
+          <w:kern w:val="0"/>
+          <w:sz w:val="24"/>
+          <w:szCs w:val="24"/>
+          <w14:ligatures w14:val="none"/>
+        </w:rPr>
+        <w:t xml:space="preserve"> Biomed Engin</w:t>
       </w:r>
       <w:r>
         <w:rPr>
@@ -18205,7 +18641,61 @@
           <w:sz w:val="24"/>
           <w:szCs w:val="24"/>
         </w:rPr>
-        <w:t xml:space="preserve">John Garrett, Echedey Luis, H.-H. Peng, Tim Cera, gobinathj, Josh Borrow, Mehmet Keçeci, et al. “Garrettj403/scienceplots: 2.1.1”. Zenodo, November 25, 2023. </w:t>
+        <w:t xml:space="preserve">John Garrett, Echedey Luis, H.-H. Peng, Tim Cera, </w:t>
+      </w:r>
+      <w:proofErr w:type="spellStart"/>
+      <w:r>
+        <w:rPr>
+          <w:rFonts w:ascii="Times New Roman" w:hAnsi="Times New Roman" w:cs="Times New Roman"/>
+          <w:sz w:val="24"/>
+          <w:szCs w:val="24"/>
+        </w:rPr>
+        <w:t>gobinathj</w:t>
+      </w:r>
+      <w:proofErr w:type="spellEnd"/>
+      <w:r>
+        <w:rPr>
+          <w:rFonts w:ascii="Times New Roman" w:hAnsi="Times New Roman" w:cs="Times New Roman"/>
+          <w:sz w:val="24"/>
+          <w:szCs w:val="24"/>
+        </w:rPr>
+        <w:t>, Josh Borrow, Mehmet Keçeci, et al. “Garrettj403/</w:t>
+      </w:r>
+      <w:proofErr w:type="spellStart"/>
+      <w:r>
+        <w:rPr>
+          <w:rFonts w:ascii="Times New Roman" w:hAnsi="Times New Roman" w:cs="Times New Roman"/>
+          <w:sz w:val="24"/>
+          <w:szCs w:val="24"/>
+        </w:rPr>
+        <w:t>scienceplots</w:t>
+      </w:r>
+      <w:proofErr w:type="spellEnd"/>
+      <w:r>
+        <w:rPr>
+          <w:rFonts w:ascii="Times New Roman" w:hAnsi="Times New Roman" w:cs="Times New Roman"/>
+          <w:sz w:val="24"/>
+          <w:szCs w:val="24"/>
+        </w:rPr>
+        <w:t xml:space="preserve">: 2.1.1”. </w:t>
+      </w:r>
+      <w:proofErr w:type="spellStart"/>
+      <w:r>
+        <w:rPr>
+          <w:rFonts w:ascii="Times New Roman" w:hAnsi="Times New Roman" w:cs="Times New Roman"/>
+          <w:sz w:val="24"/>
+          <w:szCs w:val="24"/>
+        </w:rPr>
+        <w:t>Zenodo</w:t>
+      </w:r>
+      <w:proofErr w:type="spellEnd"/>
+      <w:r>
+        <w:rPr>
+          <w:rFonts w:ascii="Times New Roman" w:hAnsi="Times New Roman" w:cs="Times New Roman"/>
+          <w:sz w:val="24"/>
+          <w:szCs w:val="24"/>
+        </w:rPr>
+        <w:t xml:space="preserve">, November 25, 2023. </w:t>
       </w:r>
       <w:hyperlink r:id="rId73" w:history="1">
         <w:r>
@@ -18229,8 +18719,11 @@
     </w:p>
     <w:p>
       <w:pPr>
-        <w:rPr>
-          <w:rFonts w:ascii="Times New Roman" w:hAnsi="Times New Roman" w:cs="Times New Roman"/>
+        <w:spacing w:after="0" w:line="240" w:lineRule="auto"/>
+        <w:rPr>
+          <w:rFonts w:ascii="Times New Roman" w:hAnsi="Times New Roman" w:cs="Times New Roman"/>
+          <w:sz w:val="24"/>
+          <w:szCs w:val="24"/>
         </w:rPr>
       </w:pPr>
     </w:p>
@@ -18272,15 +18765,85 @@
           <w:sz w:val="24"/>
           <w:szCs w:val="24"/>
         </w:rPr>
-        <w:t>A CITATION.cff file is included in the Github repository for this program</w:t>
-      </w:r>
-      <w:r>
-        <w:rPr>
-          <w:rFonts w:ascii="Times New Roman" w:hAnsi="Times New Roman" w:cs="Times New Roman"/>
-          <w:sz w:val="24"/>
-          <w:szCs w:val="24"/>
-        </w:rPr>
-        <w:t xml:space="preserve">, which adds a widget on the Github page for easily citing this software. </w:t>
+        <w:t xml:space="preserve">A </w:t>
+      </w:r>
+      <w:proofErr w:type="spellStart"/>
+      <w:r>
+        <w:rPr>
+          <w:rFonts w:ascii="Times New Roman" w:hAnsi="Times New Roman" w:cs="Times New Roman"/>
+          <w:sz w:val="24"/>
+          <w:szCs w:val="24"/>
+        </w:rPr>
+        <w:t>CITATION.cff</w:t>
+      </w:r>
+      <w:proofErr w:type="spellEnd"/>
+      <w:r>
+        <w:rPr>
+          <w:rFonts w:ascii="Times New Roman" w:hAnsi="Times New Roman" w:cs="Times New Roman"/>
+          <w:sz w:val="24"/>
+          <w:szCs w:val="24"/>
+        </w:rPr>
+        <w:t xml:space="preserve"> file is included in the </w:t>
+      </w:r>
+      <w:proofErr w:type="spellStart"/>
+      <w:r>
+        <w:rPr>
+          <w:rFonts w:ascii="Times New Roman" w:hAnsi="Times New Roman" w:cs="Times New Roman"/>
+          <w:sz w:val="24"/>
+          <w:szCs w:val="24"/>
+        </w:rPr>
+        <w:t>Github</w:t>
+      </w:r>
+      <w:proofErr w:type="spellEnd"/>
+      <w:r>
+        <w:rPr>
+          <w:rFonts w:ascii="Times New Roman" w:hAnsi="Times New Roman" w:cs="Times New Roman"/>
+          <w:sz w:val="24"/>
+          <w:szCs w:val="24"/>
+        </w:rPr>
+        <w:t xml:space="preserve"> repository for this program</w:t>
+      </w:r>
+      <w:r>
+        <w:rPr>
+          <w:rFonts w:ascii="Times New Roman" w:hAnsi="Times New Roman" w:cs="Times New Roman"/>
+          <w:sz w:val="24"/>
+          <w:szCs w:val="24"/>
+        </w:rPr>
+        <w:t xml:space="preserve">, which adds a widget on the </w:t>
+      </w:r>
+      <w:proofErr w:type="spellStart"/>
+      <w:r>
+        <w:rPr>
+          <w:rFonts w:ascii="Times New Roman" w:hAnsi="Times New Roman" w:cs="Times New Roman"/>
+          <w:sz w:val="24"/>
+          <w:szCs w:val="24"/>
+        </w:rPr>
+        <w:t>Github</w:t>
+      </w:r>
+      <w:proofErr w:type="spellEnd"/>
+      <w:r>
+        <w:rPr>
+          <w:rFonts w:ascii="Times New Roman" w:hAnsi="Times New Roman" w:cs="Times New Roman"/>
+          <w:sz w:val="24"/>
+          <w:szCs w:val="24"/>
+        </w:rPr>
+        <w:t xml:space="preserve"> page for easily citing this software</w:t>
+      </w:r>
+      <w:r>
+        <w:rPr>
+          <w:rFonts w:ascii="Times New Roman" w:hAnsi="Times New Roman" w:cs="Times New Roman"/>
+          <w:sz w:val="24"/>
+          <w:szCs w:val="24"/>
+        </w:rPr>
+        <w:t xml:space="preserve"> (Figure 52)</w:t>
+      </w:r>
+      <w:r>
+        <w:rPr>
+          <w:rFonts w:ascii="Times New Roman" w:hAnsi="Times New Roman" w:cs="Times New Roman"/>
+          <w:sz w:val="24"/>
+          <w:szCs w:val="24"/>
+        </w:rPr>
+        <w:t xml:space="preserve">. </w:t>
       </w:r>
       <w:r>
         <w:rPr>
@@ -18293,11 +18856,155 @@
     </w:p>
     <w:p>
       <w:pPr>
+        <w:spacing w:after="0" w:line="240" w:lineRule="auto"/>
+        <w:rPr>
+          <w:rFonts w:ascii="Times New Roman" w:eastAsia="Times New Roman" w:hAnsi="Times New Roman" w:cs="Times New Roman"/>
+          <w:kern w:val="0"/>
+          <w:sz w:val="24"/>
+          <w:szCs w:val="24"/>
+          <w14:ligatures w14:val="none"/>
+        </w:rPr>
+      </w:pPr>
+    </w:p>
+    <w:p>
+      <w:pPr>
+        <w:pStyle w:val="Caption"/>
+        <w:keepNext/>
+        <w:jc w:val="center"/>
+        <w:rPr>
+          <w:rFonts w:ascii="Times New Roman" w:hAnsi="Times New Roman" w:cs="Times New Roman"/>
+          <w:color w:val="auto"/>
+        </w:rPr>
+      </w:pPr>
+      <w:r>
+        <w:rPr>
+          <w:rFonts w:ascii="Times New Roman" w:hAnsi="Times New Roman" w:cs="Times New Roman"/>
+          <w:color w:val="auto"/>
+        </w:rPr>
+        <w:t xml:space="preserve">Figure </w:t>
+      </w:r>
+      <w:r>
+        <w:rPr>
+          <w:rFonts w:ascii="Times New Roman" w:hAnsi="Times New Roman" w:cs="Times New Roman"/>
+          <w:color w:val="auto"/>
+        </w:rPr>
+        <w:fldChar w:fldCharType="begin"/>
+      </w:r>
+      <w:r>
+        <w:rPr>
+          <w:rFonts w:ascii="Times New Roman" w:hAnsi="Times New Roman" w:cs="Times New Roman"/>
+          <w:color w:val="auto"/>
+        </w:rPr>
+        <w:instrText xml:space="preserve"> SEQ Figure \* ARABIC </w:instrText>
+      </w:r>
+      <w:r>
+        <w:rPr>
+          <w:rFonts w:ascii="Times New Roman" w:hAnsi="Times New Roman" w:cs="Times New Roman"/>
+          <w:color w:val="auto"/>
+        </w:rPr>
+        <w:fldChar w:fldCharType="separate"/>
+      </w:r>
+      <w:r>
+        <w:rPr>
+          <w:rFonts w:ascii="Times New Roman" w:hAnsi="Times New Roman" w:cs="Times New Roman"/>
+          <w:noProof/>
+          <w:color w:val="auto"/>
+        </w:rPr>
+        <w:t>52</w:t>
+      </w:r>
+      <w:r>
+        <w:rPr>
+          <w:rFonts w:ascii="Times New Roman" w:hAnsi="Times New Roman" w:cs="Times New Roman"/>
+          <w:color w:val="auto"/>
+        </w:rPr>
+        <w:fldChar w:fldCharType="end"/>
+      </w:r>
+      <w:r>
+        <w:rPr>
+          <w:rFonts w:ascii="Times New Roman" w:hAnsi="Times New Roman" w:cs="Times New Roman"/>
+          <w:color w:val="auto"/>
+        </w:rPr>
+        <w:t xml:space="preserve">: Image of the citation widget in the </w:t>
+      </w:r>
+      <w:proofErr w:type="spellStart"/>
+      <w:r>
+        <w:rPr>
+          <w:rFonts w:ascii="Times New Roman" w:hAnsi="Times New Roman" w:cs="Times New Roman"/>
+          <w:color w:val="auto"/>
+        </w:rPr>
+        <w:t>Github</w:t>
+      </w:r>
+      <w:proofErr w:type="spellEnd"/>
+      <w:r>
+        <w:rPr>
+          <w:rFonts w:ascii="Times New Roman" w:hAnsi="Times New Roman" w:cs="Times New Roman"/>
+          <w:color w:val="auto"/>
+        </w:rPr>
+        <w:t xml:space="preserve"> repository.</w:t>
+      </w:r>
+    </w:p>
+    <w:p>
+      <w:pPr>
         <w:spacing w:line="240" w:lineRule="auto"/>
-        <w:rPr>
-          <w:rFonts w:ascii="Times New Roman" w:hAnsi="Times New Roman" w:cs="Times New Roman"/>
-        </w:rPr>
-      </w:pPr>
+        <w:jc w:val="center"/>
+        <w:rPr>
+          <w:rFonts w:ascii="Times New Roman" w:hAnsi="Times New Roman" w:cs="Times New Roman"/>
+        </w:rPr>
+      </w:pPr>
+      <w:r>
+        <w:rPr>
+          <w:rFonts w:ascii="Times New Roman" w:hAnsi="Times New Roman" w:cs="Times New Roman"/>
+          <w:noProof/>
+        </w:rPr>
+        <w:drawing>
+          <wp:inline distT="0" distB="0" distL="0" distR="0" wp14:anchorId="753A540F" wp14:editId="56E001E2">
+            <wp:extent cx="3105509" cy="2638832"/>
+            <wp:effectExtent l="0" t="0" r="0" b="9525"/>
+            <wp:docPr id="1178547281" name="Picture 1"/>
+            <wp:cNvGraphicFramePr>
+              <a:graphicFrameLocks xmlns:a="http://schemas.openxmlformats.org/drawingml/2006/main" noChangeAspect="1"/>
+            </wp:cNvGraphicFramePr>
+            <a:graphic xmlns:a="http://schemas.openxmlformats.org/drawingml/2006/main">
+              <a:graphicData uri="http://schemas.openxmlformats.org/drawingml/2006/picture">
+                <pic:pic xmlns:pic="http://schemas.openxmlformats.org/drawingml/2006/picture">
+                  <pic:nvPicPr>
+                    <pic:cNvPr id="0" name="Picture 1"/>
+                    <pic:cNvPicPr>
+                      <a:picLocks noChangeAspect="1" noChangeArrowheads="1"/>
+                    </pic:cNvPicPr>
+                  </pic:nvPicPr>
+                  <pic:blipFill>
+                    <a:blip r:embed="rId74" cstate="print">
+                      <a:extLst>
+                        <a:ext uri="{28A0092B-C50C-407E-A947-70E740481C1C}">
+                          <a14:useLocalDpi xmlns:a14="http://schemas.microsoft.com/office/drawing/2010/main" val="0"/>
+                        </a:ext>
+                      </a:extLst>
+                    </a:blip>
+                    <a:srcRect/>
+                    <a:stretch>
+                      <a:fillRect/>
+                    </a:stretch>
+                  </pic:blipFill>
+                  <pic:spPr bwMode="auto">
+                    <a:xfrm>
+                      <a:off x="0" y="0"/>
+                      <a:ext cx="3115654" cy="2647452"/>
+                    </a:xfrm>
+                    <a:prstGeom prst="rect">
+                      <a:avLst/>
+                    </a:prstGeom>
+                    <a:noFill/>
+                    <a:ln>
+                      <a:noFill/>
+                    </a:ln>
+                  </pic:spPr>
+                </pic:pic>
+              </a:graphicData>
+            </a:graphic>
+          </wp:inline>
+        </w:drawing>
+      </w:r>
     </w:p>
     <w:p>
       <w:pPr>
@@ -18315,7 +19022,7 @@
       </w:pPr>
     </w:p>
     <w:sectPr>
-      <w:headerReference w:type="default" r:id="rId74"/>
+      <w:headerReference w:type="default" r:id="rId75"/>
       <w:type w:val="continuous"/>
       <w:pgSz w:w="12240" w:h="15840"/>
       <w:pgMar w:top="720" w:right="720" w:bottom="720" w:left="720" w:header="720" w:footer="720" w:gutter="0"/>
@@ -18458,14 +19165,27 @@
         <w:pPr>
           <w:pStyle w:val="Header"/>
         </w:pPr>
-        <w:fldSimple w:instr=" STYLEREF  &quot;Heading 1&quot;  \* MERGEFORMAT ">
-          <w:r>
-            <w:rPr>
-              <w:noProof/>
-            </w:rPr>
-            <w:t>Package Requirements</w:t>
-          </w:r>
-        </w:fldSimple>
+        <w:r>
+          <w:fldChar w:fldCharType="begin"/>
+        </w:r>
+        <w:r>
+          <w:instrText xml:space="preserve"> STYLEREF  "Heading 1"  \* MERGEFORMAT </w:instrText>
+        </w:r>
+        <w:r>
+          <w:fldChar w:fldCharType="separate"/>
+        </w:r>
+        <w:r>
+          <w:rPr>
+            <w:noProof/>
+          </w:rPr>
+          <w:t>Package Requirements</w:t>
+        </w:r>
+        <w:r>
+          <w:rPr>
+            <w:noProof/>
+          </w:rPr>
+          <w:fldChar w:fldCharType="end"/>
+        </w:r>
         <w:r>
           <w:tab/>
         </w:r>
@@ -18530,14 +19250,27 @@
         <w:pPr>
           <w:pStyle w:val="Header"/>
         </w:pPr>
-        <w:fldSimple w:instr=" STYLEREF  &quot;Heading 1&quot;  \* MERGEFORMAT ">
-          <w:r>
-            <w:rPr>
-              <w:noProof/>
-            </w:rPr>
-            <w:t>Function - Event Pick</w:t>
-          </w:r>
-        </w:fldSimple>
+        <w:r>
+          <w:fldChar w:fldCharType="begin"/>
+        </w:r>
+        <w:r>
+          <w:instrText xml:space="preserve"> STYLEREF  "Heading 1"  \* MERGEFORMAT </w:instrText>
+        </w:r>
+        <w:r>
+          <w:fldChar w:fldCharType="separate"/>
+        </w:r>
+        <w:r>
+          <w:rPr>
+            <w:noProof/>
+          </w:rPr>
+          <w:t>Function - Event Pick</w:t>
+        </w:r>
+        <w:r>
+          <w:rPr>
+            <w:noProof/>
+          </w:rPr>
+          <w:fldChar w:fldCharType="end"/>
+        </w:r>
         <w:r>
           <w:tab/>
         </w:r>
@@ -18597,14 +19330,27 @@
         <w:pPr>
           <w:pStyle w:val="Header"/>
         </w:pPr>
-        <w:fldSimple w:instr=" STYLEREF  &quot;Heading 1&quot;  \* MERGEFORMAT ">
-          <w:r>
-            <w:rPr>
-              <w:noProof/>
-            </w:rPr>
-            <w:t>Function – Ensemble</w:t>
-          </w:r>
-        </w:fldSimple>
+        <w:r>
+          <w:fldChar w:fldCharType="begin"/>
+        </w:r>
+        <w:r>
+          <w:instrText xml:space="preserve"> STYLEREF  "Heading 1"  \* MERGEFORMAT </w:instrText>
+        </w:r>
+        <w:r>
+          <w:fldChar w:fldCharType="separate"/>
+        </w:r>
+        <w:r>
+          <w:rPr>
+            <w:noProof/>
+          </w:rPr>
+          <w:t>Function – Ensemble</w:t>
+        </w:r>
+        <w:r>
+          <w:rPr>
+            <w:noProof/>
+          </w:rPr>
+          <w:fldChar w:fldCharType="end"/>
+        </w:r>
         <w:r>
           <w:tab/>
         </w:r>
@@ -18667,14 +19413,27 @@
         <w:pPr>
           <w:pStyle w:val="Header"/>
         </w:pPr>
-        <w:fldSimple w:instr=" STYLEREF  &quot;Heading 1&quot;  \* MERGEFORMAT ">
-          <w:r>
-            <w:rPr>
-              <w:noProof/>
-            </w:rPr>
-            <w:t>Function – SPM</w:t>
-          </w:r>
-        </w:fldSimple>
+        <w:r>
+          <w:fldChar w:fldCharType="begin"/>
+        </w:r>
+        <w:r>
+          <w:instrText xml:space="preserve"> STYLEREF  "Heading 1"  \* MERGEFORMAT </w:instrText>
+        </w:r>
+        <w:r>
+          <w:fldChar w:fldCharType="separate"/>
+        </w:r>
+        <w:r>
+          <w:rPr>
+            <w:noProof/>
+          </w:rPr>
+          <w:t>Function – SPM</w:t>
+        </w:r>
+        <w:r>
+          <w:rPr>
+            <w:noProof/>
+          </w:rPr>
+          <w:fldChar w:fldCharType="end"/>
+        </w:r>
         <w:r>
           <w:tab/>
         </w:r>
@@ -18737,14 +19496,27 @@
         <w:pPr>
           <w:pStyle w:val="Header"/>
         </w:pPr>
-        <w:fldSimple w:instr=" STYLEREF  &quot;Heading 1&quot;  \* MERGEFORMAT ">
-          <w:r>
-            <w:rPr>
-              <w:noProof/>
-            </w:rPr>
-            <w:t>Suggested Citations</w:t>
-          </w:r>
-        </w:fldSimple>
+        <w:r>
+          <w:fldChar w:fldCharType="begin"/>
+        </w:r>
+        <w:r>
+          <w:instrText xml:space="preserve"> STYLEREF  "Heading 1"  \* MERGEFORMAT </w:instrText>
+        </w:r>
+        <w:r>
+          <w:fldChar w:fldCharType="separate"/>
+        </w:r>
+        <w:r>
+          <w:rPr>
+            <w:noProof/>
+          </w:rPr>
+          <w:t>Suggested Citations</w:t>
+        </w:r>
+        <w:r>
+          <w:rPr>
+            <w:noProof/>
+          </w:rPr>
+          <w:fldChar w:fldCharType="end"/>
+        </w:r>
         <w:r>
           <w:tab/>
         </w:r>

</xml_diff>